<commit_message>
Agregando CU-08 y CU-09
</commit_message>
<xml_diff>
--- a/TT_SIRA_ORIENTADA_A_SERVICIOS.docx
+++ b/TT_SIRA_ORIENTADA_A_SERVICIOS.docx
@@ -4080,58 +4080,13 @@
           </w:tcPr>
           <w:p>
             <w:r>
-              <w:t>Usuario por parte del CEL</w:t>
-            </w:r>
-            <w:r>
-              <w:t>, el cual debería recibir una capacitación del uso del sistema. Este usuario</w:t>
-            </w:r>
-            <w:r>
-              <w:t xml:space="preserve"> </w:t>
-            </w:r>
-            <w:r>
-              <w:t>interactúa</w:t>
-            </w:r>
-            <w:r>
-              <w:t xml:space="preserve"> con tareas de seguimiento como </w:t>
-            </w:r>
-            <w:r>
-              <w:t xml:space="preserve">la </w:t>
-            </w:r>
-            <w:r>
-              <w:t>visualización de seguimiento a convocatorias, aspirantes inscritos</w:t>
-            </w:r>
-            <w:r>
-              <w:t>. Sin embargo</w:t>
+              <w:t>Usuario por parte del CEL, el cual debería recibir una capacitación del uso del sistema. Este usuario interactúa con tareas de seguimiento como la visualización de seguimiento a convocatorias, aspirantes inscritos. Sin embargo</w:t>
             </w:r>
             <w:r>
               <w:t>,</w:t>
             </w:r>
             <w:r>
-              <w:t xml:space="preserve"> no realizará tareas</w:t>
-            </w:r>
-            <w:r>
-              <w:t xml:space="preserve"> de modificación de catálogos </w:t>
-            </w:r>
-            <w:r>
-              <w:t>p</w:t>
-            </w:r>
-            <w:r>
-              <w:t xml:space="preserve">rogramas </w:t>
-            </w:r>
-            <w:r>
-              <w:t>e</w:t>
-            </w:r>
-            <w:r>
-              <w:t xml:space="preserve">ducativos y </w:t>
-            </w:r>
-            <w:r>
-              <w:t>c</w:t>
-            </w:r>
-            <w:r>
-              <w:t>onvocatorias</w:t>
-            </w:r>
-            <w:r>
-              <w:t xml:space="preserve"> ni usuarios.</w:t>
+              <w:t xml:space="preserve"> no realizará tareas de modificación de catálogos programas educativos y convocatorias ni usuarios.</w:t>
             </w:r>
           </w:p>
           <w:p>
@@ -4618,10 +4573,7 @@
         <w:t xml:space="preserve"> </w:t>
       </w:r>
       <w:r>
-        <w:t xml:space="preserve">Este proceso permitirá a los aspirantes poder consultar las convocatorias disponibles dentro de la </w:t>
-      </w:r>
-      <w:r>
-        <w:t>plataforma,</w:t>
+        <w:t>Este proceso permitirá a los aspirantes poder consultar las convocatorias disponibles dentro de la plataforma,</w:t>
       </w:r>
       <w:r>
         <w:t xml:space="preserve"> así como los requisitos y detalles de cada una ellas. </w:t>
@@ -5242,61 +5194,7 @@
         <w:rPr>
           <w:highlight w:val="yellow"/>
         </w:rPr>
-        <w:t xml:space="preserve"> </w:t>
-      </w:r>
-      <w:r>
-        <w:rPr>
-          <w:highlight w:val="yellow"/>
-        </w:rPr>
-        <w:t xml:space="preserve">Es </w:t>
-      </w:r>
-      <w:r>
-        <w:rPr>
-          <w:highlight w:val="yellow"/>
-        </w:rPr>
-        <w:t>el</w:t>
-      </w:r>
-      <w:r>
-        <w:rPr>
-          <w:highlight w:val="yellow"/>
-        </w:rPr>
-        <w:t xml:space="preserve"> documento formal elaborado por </w:t>
-      </w:r>
-      <w:r>
-        <w:rPr>
-          <w:highlight w:val="yellow"/>
-        </w:rPr>
-        <w:t>LANIA</w:t>
-      </w:r>
-      <w:r>
-        <w:rPr>
-          <w:highlight w:val="yellow"/>
-        </w:rPr>
-        <w:t>, mediante el cual se invita o convoca a las personas para concursar, in</w:t>
-      </w:r>
-      <w:r>
-        <w:rPr>
-          <w:highlight w:val="yellow"/>
-        </w:rPr>
-        <w:t>scribirse o participar en los distintos programas educativos ofrecidos por el CEL</w:t>
-      </w:r>
-      <w:r>
-        <w:rPr>
-          <w:highlight w:val="yellow"/>
-        </w:rPr>
-        <w:t xml:space="preserve">. </w:t>
-      </w:r>
-      <w:r>
-        <w:rPr>
-          <w:highlight w:val="yellow"/>
-        </w:rPr>
-        <w:t>Dicho documento</w:t>
-      </w:r>
-      <w:r>
-        <w:rPr>
-          <w:highlight w:val="yellow"/>
-        </w:rPr>
-        <w:t xml:space="preserve"> escrito contiene de manera precisa las bases de la convocatoria.</w:t>
+        <w:t xml:space="preserve"> Es el documento formal elaborado por LANIA, mediante el cual se invita o convoca a las personas para concursar, inscribirse o participar en los distintos programas educativos ofrecidos por el CEL. Dicho documento escrito contiene de manera precisa las bases de la convocatoria.</w:t>
       </w:r>
     </w:p>
     <w:p>
@@ -6462,6 +6360,9 @@
             </w:r>
             <w:proofErr w:type="spellEnd"/>
             <w:r>
+              <w:t>. de</w:t>
+            </w:r>
+            <w:r>
               <w:t xml:space="preserve"> </w:t>
             </w:r>
             <w:proofErr w:type="spellStart"/>
@@ -7101,11 +7002,9 @@
             <w:r>
               <w:t xml:space="preserve">Mostrar opción para reenviar liga de </w:t>
             </w:r>
-            <w:proofErr w:type="spellStart"/>
-            <w:r>
-              <w:t>verficación</w:t>
-            </w:r>
-            <w:proofErr w:type="spellEnd"/>
+            <w:r>
+              <w:t>verificación.</w:t>
+            </w:r>
           </w:p>
         </w:tc>
         <w:tc>
@@ -8205,19 +8104,7 @@
               <w:rPr>
                 <w:rFonts w:eastAsia="Times New Roman"/>
               </w:rPr>
-              <w:t xml:space="preserve">3. </w:t>
-            </w:r>
-            <w:r>
-              <w:rPr>
-                <w:rFonts w:eastAsia="Times New Roman"/>
-              </w:rPr>
-              <w:t>¿</w:t>
-            </w:r>
-            <w:r>
-              <w:rPr>
-                <w:rFonts w:eastAsia="Times New Roman"/>
-              </w:rPr>
-              <w:t>Son correctas las credenciales?</w:t>
+              <w:t>3. ¿Son correctas las credenciales?</w:t>
             </w:r>
           </w:p>
         </w:tc>
@@ -9346,21 +9233,7 @@
                 <w:b/>
                 <w:bCs/>
               </w:rPr>
-              <w:t xml:space="preserve">CU-03 CRUD </w:t>
-            </w:r>
-            <w:r>
-              <w:rPr>
-                <w:b/>
-                <w:bCs/>
-              </w:rPr>
-              <w:t xml:space="preserve">de </w:t>
-            </w:r>
-            <w:r>
-              <w:rPr>
-                <w:b/>
-                <w:bCs/>
-              </w:rPr>
-              <w:t>Programas Educativos</w:t>
+              <w:t>CU-03 CRUD de Programas Educativos</w:t>
             </w:r>
           </w:p>
         </w:tc>
@@ -10952,14 +10825,7 @@
           <w:i/>
           <w:iCs/>
         </w:rPr>
-        <w:t xml:space="preserve">Fig. 4.0 </w:t>
-      </w:r>
-      <w:r>
-        <w:rPr>
-          <w:i/>
-          <w:iCs/>
-        </w:rPr>
-        <w:t>Caso de Uso CU-03 “CRUD de Programas Educativos”.</w:t>
+        <w:t>Fig. 4.0 Caso de Uso CU-03 “CRUD de Programas Educativos”.</w:t>
       </w:r>
     </w:p>
     <w:p/>
@@ -11063,21 +10929,7 @@
                 <w:b/>
                 <w:bCs/>
               </w:rPr>
-              <w:t xml:space="preserve">CU-04 CRUD </w:t>
-            </w:r>
-            <w:r>
-              <w:rPr>
-                <w:b/>
-                <w:bCs/>
-              </w:rPr>
-              <w:t xml:space="preserve">de </w:t>
-            </w:r>
-            <w:r>
-              <w:rPr>
-                <w:b/>
-                <w:bCs/>
-              </w:rPr>
-              <w:t>Convocatorias</w:t>
+              <w:t>CU-04 CRUD de Convocatorias</w:t>
             </w:r>
           </w:p>
         </w:tc>
@@ -12681,19 +12533,7 @@
         <w:ind w:left="709"/>
       </w:pPr>
       <w:r>
-        <w:t>Especificación de Caso de Uso CU-0</w:t>
-      </w:r>
-      <w:r>
-        <w:t>5</w:t>
-      </w:r>
-      <w:r>
-        <w:t xml:space="preserve"> “</w:t>
-      </w:r>
-      <w:r>
-        <w:t>Consultar convocatorias disponibles</w:t>
-      </w:r>
-      <w:r>
-        <w:t>”.</w:t>
+        <w:t>Especificación de Caso de Uso CU-05 “Consultar convocatorias disponibles”.</w:t>
       </w:r>
     </w:p>
     <w:tbl>
@@ -14256,19 +14096,7 @@
       </w:pPr>
       <w:r>
         <w:lastRenderedPageBreak/>
-        <w:t>Especificación de Caso de Uso CU-0</w:t>
-      </w:r>
-      <w:r>
-        <w:t>6</w:t>
-      </w:r>
-      <w:r>
-        <w:t xml:space="preserve"> “</w:t>
-      </w:r>
-      <w:r>
-        <w:t>Registrar Participación en Convocatoria</w:t>
-      </w:r>
-      <w:r>
-        <w:t>”.</w:t>
+        <w:t>Especificación de Caso de Uso CU-06 “Registrar Participación en Convocatoria”.</w:t>
       </w:r>
     </w:p>
     <w:tbl>
@@ -15549,13 +15377,7 @@
           </w:tcPr>
           <w:p>
             <w:r>
-              <w:t xml:space="preserve">Pantalla de requisitos de convocatoria con estatus y </w:t>
-            </w:r>
-            <w:r>
-              <w:t>opción</w:t>
-            </w:r>
-            <w:r>
-              <w:t xml:space="preserve"> para subir documentos</w:t>
+              <w:t>Pantalla de requisitos de convocatoria con estatus y opción para subir documentos</w:t>
             </w:r>
           </w:p>
         </w:tc>
@@ -15583,25 +15405,7 @@
     </w:tbl>
     <w:p>
       <w:r>
-        <w:t xml:space="preserve">Fig. </w:t>
-      </w:r>
-      <w:r>
-        <w:t>8</w:t>
-      </w:r>
-      <w:r>
-        <w:t xml:space="preserve"> Caso de Uso CU-0</w:t>
-      </w:r>
-      <w:r>
-        <w:t>6</w:t>
-      </w:r>
-      <w:r>
-        <w:t>. “Registrar Participación en Convocatori</w:t>
-      </w:r>
-      <w:r>
-        <w:t>a</w:t>
-      </w:r>
-      <w:r>
-        <w:t>”</w:t>
+        <w:t>Fig. 8 Caso de Uso CU-06. “Registrar Participación en Convocatoria”</w:t>
       </w:r>
     </w:p>
     <w:p>
@@ -15624,13 +15428,7 @@
       </w:r>
       <w:r>
         <w:lastRenderedPageBreak/>
-        <w:t>Especificación de Caso de Uso CU-0</w:t>
-      </w:r>
-      <w:r>
-        <w:t>7</w:t>
-      </w:r>
-      <w:r>
-        <w:t xml:space="preserve"> </w:t>
+        <w:t xml:space="preserve">Especificación de Caso de Uso CU-07 </w:t>
       </w:r>
       <w:r>
         <w:t>“Subir documentación en convocatoria”.</w:t>
@@ -17346,24 +17144,3395 @@
           <w:i/>
           <w:iCs/>
         </w:rPr>
-        <w:t xml:space="preserve"> Caso de Uso CU-07 “</w:t>
-      </w:r>
-      <w:r>
+        <w:t xml:space="preserve"> Caso de Uso CU-07 “Subir documentación en convocatoria”</w:t>
+      </w:r>
+    </w:p>
+    <w:p>
+      <w:pPr>
+        <w:jc w:val="center"/>
         <w:rPr>
           <w:i/>
           <w:iCs/>
         </w:rPr>
-        <w:t>Subir documentación en convocatoria</w:t>
-      </w:r>
+      </w:pPr>
+    </w:p>
+    <w:p>
+      <w:r>
+        <w:t>2.4.8</w:t>
+      </w:r>
+      <w:r>
+        <w:tab/>
+      </w:r>
+      <w:r>
+        <w:t>Especificación de Caso de Uso CU-0</w:t>
+      </w:r>
+      <w:r>
+        <w:t>8</w:t>
+      </w:r>
+      <w:r>
+        <w:t xml:space="preserve"> </w:t>
+      </w:r>
+      <w:r>
+        <w:t>“</w:t>
+      </w:r>
+      <w:r>
+        <w:t>Verificar documentación del aspirante”</w:t>
+      </w:r>
+    </w:p>
+    <w:tbl>
+      <w:tblPr>
+        <w:tblW w:w="9105" w:type="dxa"/>
+        <w:tblCellMar>
+          <w:left w:w="0" w:type="dxa"/>
+          <w:right w:w="0" w:type="dxa"/>
+        </w:tblCellMar>
+        <w:tblLook w:val="04A0" w:firstRow="1" w:lastRow="0" w:firstColumn="1" w:lastColumn="0" w:noHBand="0" w:noVBand="1"/>
+      </w:tblPr>
+      <w:tblGrid>
+        <w:gridCol w:w="1118"/>
+        <w:gridCol w:w="1718"/>
+        <w:gridCol w:w="488"/>
+        <w:gridCol w:w="2062"/>
+        <w:gridCol w:w="1401"/>
+        <w:gridCol w:w="2318"/>
+      </w:tblGrid>
+      <w:tr>
+        <w:trPr>
+          <w:trHeight w:val="315"/>
+        </w:trPr>
+        <w:tc>
+          <w:tcPr>
+            <w:tcW w:w="2827" w:type="dxa"/>
+            <w:gridSpan w:val="2"/>
+            <w:tcBorders>
+              <w:top w:val="single" w:sz="6" w:space="0" w:color="000000"/>
+              <w:left w:val="single" w:sz="6" w:space="0" w:color="000000"/>
+              <w:bottom w:val="single" w:sz="6" w:space="0" w:color="000000"/>
+              <w:right w:val="single" w:sz="6" w:space="0" w:color="000000"/>
+            </w:tcBorders>
+            <w:tcMar>
+              <w:top w:w="30" w:type="dxa"/>
+              <w:left w:w="45" w:type="dxa"/>
+              <w:bottom w:w="30" w:type="dxa"/>
+              <w:right w:w="45" w:type="dxa"/>
+            </w:tcMar>
+            <w:vAlign w:val="bottom"/>
+            <w:hideMark/>
+          </w:tcPr>
+          <w:p>
+            <w:pPr>
+              <w:rPr>
+                <w:b/>
+                <w:bCs/>
+              </w:rPr>
+            </w:pPr>
+            <w:r>
+              <w:rPr>
+                <w:b/>
+                <w:bCs/>
+              </w:rPr>
+              <w:t>Nombre de caso de uso</w:t>
+            </w:r>
+          </w:p>
+        </w:tc>
+        <w:tc>
+          <w:tcPr>
+            <w:tcW w:w="3990" w:type="dxa"/>
+            <w:gridSpan w:val="3"/>
+            <w:tcBorders>
+              <w:top w:val="single" w:sz="6" w:space="0" w:color="000000"/>
+              <w:left w:val="single" w:sz="6" w:space="0" w:color="CCCCCC"/>
+              <w:bottom w:val="single" w:sz="6" w:space="0" w:color="000000"/>
+              <w:right w:val="single" w:sz="6" w:space="0" w:color="000000"/>
+            </w:tcBorders>
+            <w:tcMar>
+              <w:top w:w="30" w:type="dxa"/>
+              <w:left w:w="45" w:type="dxa"/>
+              <w:bottom w:w="30" w:type="dxa"/>
+              <w:right w:w="45" w:type="dxa"/>
+            </w:tcMar>
+            <w:vAlign w:val="bottom"/>
+            <w:hideMark/>
+          </w:tcPr>
+          <w:p>
+            <w:pPr>
+              <w:rPr>
+                <w:b/>
+                <w:bCs/>
+              </w:rPr>
+            </w:pPr>
+            <w:r>
+              <w:rPr>
+                <w:b/>
+                <w:bCs/>
+              </w:rPr>
+              <w:t>CU-08 Verificar documentación del aspirante</w:t>
+            </w:r>
+          </w:p>
+        </w:tc>
+        <w:tc>
+          <w:tcPr>
+            <w:tcW w:w="0" w:type="auto"/>
+            <w:tcBorders>
+              <w:top w:val="single" w:sz="6" w:space="0" w:color="000000"/>
+              <w:left w:val="single" w:sz="6" w:space="0" w:color="CCCCCC"/>
+              <w:bottom w:val="single" w:sz="6" w:space="0" w:color="000000"/>
+              <w:right w:val="single" w:sz="6" w:space="0" w:color="000000"/>
+            </w:tcBorders>
+            <w:tcMar>
+              <w:top w:w="30" w:type="dxa"/>
+              <w:left w:w="45" w:type="dxa"/>
+              <w:bottom w:w="30" w:type="dxa"/>
+              <w:right w:w="45" w:type="dxa"/>
+            </w:tcMar>
+            <w:vAlign w:val="bottom"/>
+            <w:hideMark/>
+          </w:tcPr>
+          <w:p/>
+        </w:tc>
+      </w:tr>
+      <w:tr>
+        <w:trPr>
+          <w:trHeight w:val="315"/>
+        </w:trPr>
+        <w:tc>
+          <w:tcPr>
+            <w:tcW w:w="2827" w:type="dxa"/>
+            <w:gridSpan w:val="2"/>
+            <w:tcBorders>
+              <w:top w:val="single" w:sz="6" w:space="0" w:color="CCCCCC"/>
+              <w:left w:val="single" w:sz="6" w:space="0" w:color="000000"/>
+              <w:bottom w:val="single" w:sz="6" w:space="0" w:color="000000"/>
+              <w:right w:val="single" w:sz="6" w:space="0" w:color="000000"/>
+            </w:tcBorders>
+            <w:tcMar>
+              <w:top w:w="30" w:type="dxa"/>
+              <w:left w:w="45" w:type="dxa"/>
+              <w:bottom w:w="30" w:type="dxa"/>
+              <w:right w:w="45" w:type="dxa"/>
+            </w:tcMar>
+            <w:vAlign w:val="bottom"/>
+            <w:hideMark/>
+          </w:tcPr>
+          <w:p>
+            <w:pPr>
+              <w:rPr>
+                <w:b/>
+                <w:bCs/>
+              </w:rPr>
+            </w:pPr>
+            <w:r>
+              <w:rPr>
+                <w:b/>
+                <w:bCs/>
+              </w:rPr>
+              <w:t>Prioridad</w:t>
+            </w:r>
+          </w:p>
+        </w:tc>
+        <w:tc>
+          <w:tcPr>
+            <w:tcW w:w="3990" w:type="dxa"/>
+            <w:gridSpan w:val="3"/>
+            <w:tcBorders>
+              <w:top w:val="single" w:sz="6" w:space="0" w:color="CCCCCC"/>
+              <w:left w:val="single" w:sz="6" w:space="0" w:color="CCCCCC"/>
+              <w:bottom w:val="single" w:sz="6" w:space="0" w:color="000000"/>
+              <w:right w:val="single" w:sz="6" w:space="0" w:color="000000"/>
+            </w:tcBorders>
+            <w:tcMar>
+              <w:top w:w="30" w:type="dxa"/>
+              <w:left w:w="45" w:type="dxa"/>
+              <w:bottom w:w="30" w:type="dxa"/>
+              <w:right w:w="45" w:type="dxa"/>
+            </w:tcMar>
+            <w:vAlign w:val="bottom"/>
+            <w:hideMark/>
+          </w:tcPr>
+          <w:p>
+            <w:r>
+              <w:t>Indispensable</w:t>
+            </w:r>
+          </w:p>
+        </w:tc>
+        <w:tc>
+          <w:tcPr>
+            <w:tcW w:w="0" w:type="auto"/>
+            <w:tcBorders>
+              <w:top w:val="single" w:sz="6" w:space="0" w:color="CCCCCC"/>
+              <w:left w:val="single" w:sz="6" w:space="0" w:color="CCCCCC"/>
+              <w:bottom w:val="single" w:sz="6" w:space="0" w:color="000000"/>
+              <w:right w:val="single" w:sz="6" w:space="0" w:color="000000"/>
+            </w:tcBorders>
+            <w:tcMar>
+              <w:top w:w="30" w:type="dxa"/>
+              <w:left w:w="45" w:type="dxa"/>
+              <w:bottom w:w="30" w:type="dxa"/>
+              <w:right w:w="45" w:type="dxa"/>
+            </w:tcMar>
+            <w:vAlign w:val="bottom"/>
+            <w:hideMark/>
+          </w:tcPr>
+          <w:p/>
+        </w:tc>
+      </w:tr>
+      <w:tr>
+        <w:trPr>
+          <w:trHeight w:val="315"/>
+        </w:trPr>
+        <w:tc>
+          <w:tcPr>
+            <w:tcW w:w="2827" w:type="dxa"/>
+            <w:gridSpan w:val="2"/>
+            <w:tcBorders>
+              <w:top w:val="single" w:sz="6" w:space="0" w:color="CCCCCC"/>
+              <w:left w:val="single" w:sz="6" w:space="0" w:color="000000"/>
+              <w:bottom w:val="single" w:sz="6" w:space="0" w:color="000000"/>
+              <w:right w:val="single" w:sz="6" w:space="0" w:color="000000"/>
+            </w:tcBorders>
+            <w:tcMar>
+              <w:top w:w="30" w:type="dxa"/>
+              <w:left w:w="45" w:type="dxa"/>
+              <w:bottom w:w="30" w:type="dxa"/>
+              <w:right w:w="45" w:type="dxa"/>
+            </w:tcMar>
+            <w:vAlign w:val="bottom"/>
+            <w:hideMark/>
+          </w:tcPr>
+          <w:p>
+            <w:pPr>
+              <w:rPr>
+                <w:b/>
+                <w:bCs/>
+              </w:rPr>
+            </w:pPr>
+            <w:r>
+              <w:rPr>
+                <w:b/>
+                <w:bCs/>
+              </w:rPr>
+              <w:t>Actores</w:t>
+            </w:r>
+          </w:p>
+        </w:tc>
+        <w:tc>
+          <w:tcPr>
+            <w:tcW w:w="3990" w:type="dxa"/>
+            <w:gridSpan w:val="3"/>
+            <w:tcBorders>
+              <w:top w:val="single" w:sz="6" w:space="0" w:color="CCCCCC"/>
+              <w:left w:val="single" w:sz="6" w:space="0" w:color="CCCCCC"/>
+              <w:bottom w:val="single" w:sz="6" w:space="0" w:color="000000"/>
+              <w:right w:val="single" w:sz="6" w:space="0" w:color="000000"/>
+            </w:tcBorders>
+            <w:tcMar>
+              <w:top w:w="30" w:type="dxa"/>
+              <w:left w:w="45" w:type="dxa"/>
+              <w:bottom w:w="30" w:type="dxa"/>
+              <w:right w:w="45" w:type="dxa"/>
+            </w:tcMar>
+            <w:vAlign w:val="bottom"/>
+            <w:hideMark/>
+          </w:tcPr>
+          <w:p>
+            <w:r>
+              <w:t>Seguimiento</w:t>
+            </w:r>
+          </w:p>
+        </w:tc>
+        <w:tc>
+          <w:tcPr>
+            <w:tcW w:w="0" w:type="auto"/>
+            <w:tcBorders>
+              <w:top w:val="single" w:sz="6" w:space="0" w:color="CCCCCC"/>
+              <w:left w:val="single" w:sz="6" w:space="0" w:color="CCCCCC"/>
+              <w:bottom w:val="single" w:sz="6" w:space="0" w:color="000000"/>
+              <w:right w:val="single" w:sz="6" w:space="0" w:color="000000"/>
+            </w:tcBorders>
+            <w:tcMar>
+              <w:top w:w="30" w:type="dxa"/>
+              <w:left w:w="45" w:type="dxa"/>
+              <w:bottom w:w="30" w:type="dxa"/>
+              <w:right w:w="45" w:type="dxa"/>
+            </w:tcMar>
+            <w:vAlign w:val="bottom"/>
+            <w:hideMark/>
+          </w:tcPr>
+          <w:p/>
+        </w:tc>
+      </w:tr>
+      <w:tr>
+        <w:trPr>
+          <w:trHeight w:val="315"/>
+        </w:trPr>
+        <w:tc>
+          <w:tcPr>
+            <w:tcW w:w="2827" w:type="dxa"/>
+            <w:gridSpan w:val="2"/>
+            <w:tcBorders>
+              <w:top w:val="single" w:sz="6" w:space="0" w:color="CCCCCC"/>
+              <w:left w:val="single" w:sz="6" w:space="0" w:color="000000"/>
+              <w:bottom w:val="single" w:sz="6" w:space="0" w:color="000000"/>
+              <w:right w:val="single" w:sz="6" w:space="0" w:color="000000"/>
+            </w:tcBorders>
+            <w:tcMar>
+              <w:top w:w="30" w:type="dxa"/>
+              <w:left w:w="45" w:type="dxa"/>
+              <w:bottom w:w="30" w:type="dxa"/>
+              <w:right w:w="45" w:type="dxa"/>
+            </w:tcMar>
+            <w:vAlign w:val="bottom"/>
+            <w:hideMark/>
+          </w:tcPr>
+          <w:p>
+            <w:pPr>
+              <w:rPr>
+                <w:b/>
+                <w:bCs/>
+              </w:rPr>
+            </w:pPr>
+            <w:r>
+              <w:rPr>
+                <w:b/>
+                <w:bCs/>
+              </w:rPr>
+              <w:t>Eventos que inician</w:t>
+            </w:r>
+          </w:p>
+        </w:tc>
+        <w:tc>
+          <w:tcPr>
+            <w:tcW w:w="3990" w:type="dxa"/>
+            <w:gridSpan w:val="3"/>
+            <w:tcBorders>
+              <w:top w:val="single" w:sz="6" w:space="0" w:color="CCCCCC"/>
+              <w:left w:val="single" w:sz="6" w:space="0" w:color="CCCCCC"/>
+              <w:bottom w:val="single" w:sz="6" w:space="0" w:color="000000"/>
+              <w:right w:val="single" w:sz="6" w:space="0" w:color="000000"/>
+            </w:tcBorders>
+            <w:tcMar>
+              <w:top w:w="30" w:type="dxa"/>
+              <w:left w:w="45" w:type="dxa"/>
+              <w:bottom w:w="30" w:type="dxa"/>
+              <w:right w:w="45" w:type="dxa"/>
+            </w:tcMar>
+            <w:vAlign w:val="bottom"/>
+            <w:hideMark/>
+          </w:tcPr>
+          <w:p/>
+        </w:tc>
+        <w:tc>
+          <w:tcPr>
+            <w:tcW w:w="0" w:type="auto"/>
+            <w:tcBorders>
+              <w:top w:val="single" w:sz="6" w:space="0" w:color="CCCCCC"/>
+              <w:left w:val="single" w:sz="6" w:space="0" w:color="CCCCCC"/>
+              <w:bottom w:val="single" w:sz="6" w:space="0" w:color="000000"/>
+              <w:right w:val="single" w:sz="6" w:space="0" w:color="000000"/>
+            </w:tcBorders>
+            <w:tcMar>
+              <w:top w:w="30" w:type="dxa"/>
+              <w:left w:w="45" w:type="dxa"/>
+              <w:bottom w:w="30" w:type="dxa"/>
+              <w:right w:w="45" w:type="dxa"/>
+            </w:tcMar>
+            <w:vAlign w:val="bottom"/>
+            <w:hideMark/>
+          </w:tcPr>
+          <w:p>
+            <w:pPr>
+              <w:rPr>
+                <w:rFonts w:ascii="Times New Roman" w:hAnsi="Times New Roman" w:cs="Times New Roman"/>
+              </w:rPr>
+            </w:pPr>
+          </w:p>
+        </w:tc>
+      </w:tr>
+      <w:tr>
+        <w:trPr>
+          <w:trHeight w:val="315"/>
+        </w:trPr>
+        <w:tc>
+          <w:tcPr>
+            <w:tcW w:w="2827" w:type="dxa"/>
+            <w:gridSpan w:val="2"/>
+            <w:tcBorders>
+              <w:top w:val="single" w:sz="6" w:space="0" w:color="CCCCCC"/>
+              <w:left w:val="single" w:sz="6" w:space="0" w:color="000000"/>
+              <w:bottom w:val="single" w:sz="6" w:space="0" w:color="000000"/>
+              <w:right w:val="single" w:sz="6" w:space="0" w:color="000000"/>
+            </w:tcBorders>
+            <w:tcMar>
+              <w:top w:w="30" w:type="dxa"/>
+              <w:left w:w="45" w:type="dxa"/>
+              <w:bottom w:w="30" w:type="dxa"/>
+              <w:right w:w="45" w:type="dxa"/>
+            </w:tcMar>
+            <w:vAlign w:val="bottom"/>
+            <w:hideMark/>
+          </w:tcPr>
+          <w:p>
+            <w:pPr>
+              <w:rPr>
+                <w:b/>
+                <w:bCs/>
+              </w:rPr>
+            </w:pPr>
+            <w:proofErr w:type="spellStart"/>
+            <w:r>
+              <w:rPr>
+                <w:b/>
+                <w:bCs/>
+              </w:rPr>
+              <w:t>Pre-condiciones</w:t>
+            </w:r>
+            <w:proofErr w:type="spellEnd"/>
+          </w:p>
+        </w:tc>
+        <w:tc>
+          <w:tcPr>
+            <w:tcW w:w="3990" w:type="dxa"/>
+            <w:gridSpan w:val="3"/>
+            <w:tcBorders>
+              <w:top w:val="single" w:sz="6" w:space="0" w:color="CCCCCC"/>
+              <w:left w:val="single" w:sz="6" w:space="0" w:color="CCCCCC"/>
+              <w:bottom w:val="single" w:sz="6" w:space="0" w:color="000000"/>
+              <w:right w:val="single" w:sz="6" w:space="0" w:color="000000"/>
+            </w:tcBorders>
+            <w:tcMar>
+              <w:top w:w="30" w:type="dxa"/>
+              <w:left w:w="45" w:type="dxa"/>
+              <w:bottom w:w="30" w:type="dxa"/>
+              <w:right w:w="45" w:type="dxa"/>
+            </w:tcMar>
+            <w:vAlign w:val="bottom"/>
+            <w:hideMark/>
+          </w:tcPr>
+          <w:p>
+            <w:r>
+              <w:t>El aspirante se encuentra registrado en una convocatoria</w:t>
+            </w:r>
+          </w:p>
+        </w:tc>
+        <w:tc>
+          <w:tcPr>
+            <w:tcW w:w="0" w:type="auto"/>
+            <w:tcBorders>
+              <w:top w:val="single" w:sz="6" w:space="0" w:color="CCCCCC"/>
+              <w:left w:val="single" w:sz="6" w:space="0" w:color="CCCCCC"/>
+              <w:bottom w:val="single" w:sz="6" w:space="0" w:color="000000"/>
+              <w:right w:val="single" w:sz="6" w:space="0" w:color="000000"/>
+            </w:tcBorders>
+            <w:tcMar>
+              <w:top w:w="30" w:type="dxa"/>
+              <w:left w:w="45" w:type="dxa"/>
+              <w:bottom w:w="30" w:type="dxa"/>
+              <w:right w:w="45" w:type="dxa"/>
+            </w:tcMar>
+            <w:vAlign w:val="bottom"/>
+            <w:hideMark/>
+          </w:tcPr>
+          <w:p/>
+        </w:tc>
+      </w:tr>
+      <w:tr>
+        <w:trPr>
+          <w:trHeight w:val="315"/>
+        </w:trPr>
+        <w:tc>
+          <w:tcPr>
+            <w:tcW w:w="2827" w:type="dxa"/>
+            <w:gridSpan w:val="2"/>
+            <w:tcBorders>
+              <w:top w:val="single" w:sz="6" w:space="0" w:color="CCCCCC"/>
+              <w:left w:val="single" w:sz="6" w:space="0" w:color="000000"/>
+              <w:bottom w:val="single" w:sz="6" w:space="0" w:color="000000"/>
+              <w:right w:val="single" w:sz="6" w:space="0" w:color="000000"/>
+            </w:tcBorders>
+            <w:tcMar>
+              <w:top w:w="30" w:type="dxa"/>
+              <w:left w:w="45" w:type="dxa"/>
+              <w:bottom w:w="30" w:type="dxa"/>
+              <w:right w:w="45" w:type="dxa"/>
+            </w:tcMar>
+            <w:vAlign w:val="bottom"/>
+            <w:hideMark/>
+          </w:tcPr>
+          <w:p>
+            <w:pPr>
+              <w:rPr>
+                <w:b/>
+                <w:bCs/>
+              </w:rPr>
+            </w:pPr>
+            <w:proofErr w:type="spellStart"/>
+            <w:proofErr w:type="gramStart"/>
+            <w:r>
+              <w:rPr>
+                <w:b/>
+                <w:bCs/>
+              </w:rPr>
+              <w:t>Post-condiciones</w:t>
+            </w:r>
+            <w:proofErr w:type="spellEnd"/>
+            <w:proofErr w:type="gramEnd"/>
+          </w:p>
+        </w:tc>
+        <w:tc>
+          <w:tcPr>
+            <w:tcW w:w="3990" w:type="dxa"/>
+            <w:gridSpan w:val="3"/>
+            <w:tcBorders>
+              <w:top w:val="single" w:sz="6" w:space="0" w:color="CCCCCC"/>
+              <w:left w:val="single" w:sz="6" w:space="0" w:color="CCCCCC"/>
+              <w:bottom w:val="single" w:sz="6" w:space="0" w:color="000000"/>
+              <w:right w:val="single" w:sz="6" w:space="0" w:color="000000"/>
+            </w:tcBorders>
+            <w:tcMar>
+              <w:top w:w="30" w:type="dxa"/>
+              <w:left w:w="45" w:type="dxa"/>
+              <w:bottom w:w="30" w:type="dxa"/>
+              <w:right w:w="45" w:type="dxa"/>
+            </w:tcMar>
+            <w:vAlign w:val="bottom"/>
+            <w:hideMark/>
+          </w:tcPr>
+          <w:p>
+            <w:r>
+              <w:t xml:space="preserve">El usuario de seguimiento registra como completos los requisitos de la participación de la convocatoria para </w:t>
+            </w:r>
+            <w:r>
+              <w:t>algún</w:t>
+            </w:r>
+            <w:r>
+              <w:t xml:space="preserve"> aspirante</w:t>
+            </w:r>
+          </w:p>
+        </w:tc>
+        <w:tc>
+          <w:tcPr>
+            <w:tcW w:w="0" w:type="auto"/>
+            <w:tcBorders>
+              <w:top w:val="single" w:sz="6" w:space="0" w:color="CCCCCC"/>
+              <w:left w:val="single" w:sz="6" w:space="0" w:color="CCCCCC"/>
+              <w:bottom w:val="single" w:sz="6" w:space="0" w:color="000000"/>
+              <w:right w:val="single" w:sz="6" w:space="0" w:color="000000"/>
+            </w:tcBorders>
+            <w:tcMar>
+              <w:top w:w="30" w:type="dxa"/>
+              <w:left w:w="45" w:type="dxa"/>
+              <w:bottom w:w="30" w:type="dxa"/>
+              <w:right w:w="45" w:type="dxa"/>
+            </w:tcMar>
+            <w:vAlign w:val="bottom"/>
+            <w:hideMark/>
+          </w:tcPr>
+          <w:p/>
+        </w:tc>
+      </w:tr>
+      <w:tr>
+        <w:trPr>
+          <w:trHeight w:val="315"/>
+        </w:trPr>
+        <w:tc>
+          <w:tcPr>
+            <w:tcW w:w="2827" w:type="dxa"/>
+            <w:gridSpan w:val="2"/>
+            <w:vMerge w:val="restart"/>
+            <w:tcBorders>
+              <w:top w:val="single" w:sz="6" w:space="0" w:color="CCCCCC"/>
+              <w:left w:val="single" w:sz="6" w:space="0" w:color="000000"/>
+              <w:bottom w:val="single" w:sz="6" w:space="0" w:color="000000"/>
+              <w:right w:val="single" w:sz="6" w:space="0" w:color="000000"/>
+            </w:tcBorders>
+            <w:tcMar>
+              <w:top w:w="30" w:type="dxa"/>
+              <w:left w:w="45" w:type="dxa"/>
+              <w:bottom w:w="30" w:type="dxa"/>
+              <w:right w:w="45" w:type="dxa"/>
+            </w:tcMar>
+            <w:vAlign w:val="center"/>
+            <w:hideMark/>
+          </w:tcPr>
+          <w:p>
+            <w:pPr>
+              <w:rPr>
+                <w:b/>
+                <w:bCs/>
+              </w:rPr>
+            </w:pPr>
+            <w:r>
+              <w:rPr>
+                <w:b/>
+                <w:bCs/>
+              </w:rPr>
+              <w:t>Escenario exitoso básico</w:t>
+            </w:r>
+          </w:p>
+        </w:tc>
+        <w:tc>
+          <w:tcPr>
+            <w:tcW w:w="3990" w:type="dxa"/>
+            <w:gridSpan w:val="3"/>
+            <w:tcBorders>
+              <w:top w:val="single" w:sz="6" w:space="0" w:color="CCCCCC"/>
+              <w:left w:val="single" w:sz="6" w:space="0" w:color="CCCCCC"/>
+              <w:bottom w:val="single" w:sz="6" w:space="0" w:color="000000"/>
+              <w:right w:val="single" w:sz="6" w:space="0" w:color="000000"/>
+            </w:tcBorders>
+            <w:tcMar>
+              <w:top w:w="30" w:type="dxa"/>
+              <w:left w:w="45" w:type="dxa"/>
+              <w:bottom w:w="30" w:type="dxa"/>
+              <w:right w:w="45" w:type="dxa"/>
+            </w:tcMar>
+            <w:vAlign w:val="center"/>
+            <w:hideMark/>
+          </w:tcPr>
+          <w:p>
+            <w:r>
+              <w:t xml:space="preserve">1. Usuario seguimiento ingresa en la vista de alguna convocatoria </w:t>
+            </w:r>
+          </w:p>
+        </w:tc>
+        <w:tc>
+          <w:tcPr>
+            <w:tcW w:w="0" w:type="auto"/>
+            <w:tcBorders>
+              <w:top w:val="single" w:sz="6" w:space="0" w:color="CCCCCC"/>
+              <w:left w:val="single" w:sz="6" w:space="0" w:color="CCCCCC"/>
+              <w:bottom w:val="single" w:sz="6" w:space="0" w:color="000000"/>
+              <w:right w:val="single" w:sz="6" w:space="0" w:color="000000"/>
+            </w:tcBorders>
+            <w:tcMar>
+              <w:top w:w="30" w:type="dxa"/>
+              <w:left w:w="45" w:type="dxa"/>
+              <w:bottom w:w="30" w:type="dxa"/>
+              <w:right w:w="45" w:type="dxa"/>
+            </w:tcMar>
+            <w:vAlign w:val="bottom"/>
+            <w:hideMark/>
+          </w:tcPr>
+          <w:p>
+            <w:r>
+              <w:t>La aplicación despliega la pantalla con el listado de participantes en la convocatoria</w:t>
+            </w:r>
+          </w:p>
+        </w:tc>
+      </w:tr>
+      <w:tr>
+        <w:trPr>
+          <w:trHeight w:val="315"/>
+        </w:trPr>
+        <w:tc>
+          <w:tcPr>
+            <w:tcW w:w="2827" w:type="dxa"/>
+            <w:gridSpan w:val="2"/>
+            <w:vMerge/>
+            <w:tcBorders>
+              <w:top w:val="single" w:sz="6" w:space="0" w:color="CCCCCC"/>
+              <w:left w:val="single" w:sz="6" w:space="0" w:color="000000"/>
+              <w:bottom w:val="single" w:sz="6" w:space="0" w:color="000000"/>
+              <w:right w:val="single" w:sz="6" w:space="0" w:color="000000"/>
+            </w:tcBorders>
+            <w:vAlign w:val="center"/>
+            <w:hideMark/>
+          </w:tcPr>
+          <w:p>
+            <w:pPr>
+              <w:rPr>
+                <w:b/>
+                <w:bCs/>
+              </w:rPr>
+            </w:pPr>
+          </w:p>
+        </w:tc>
+        <w:tc>
+          <w:tcPr>
+            <w:tcW w:w="3990" w:type="dxa"/>
+            <w:gridSpan w:val="3"/>
+            <w:tcBorders>
+              <w:top w:val="single" w:sz="6" w:space="0" w:color="CCCCCC"/>
+              <w:left w:val="single" w:sz="6" w:space="0" w:color="CCCCCC"/>
+              <w:bottom w:val="single" w:sz="6" w:space="0" w:color="000000"/>
+              <w:right w:val="single" w:sz="6" w:space="0" w:color="000000"/>
+            </w:tcBorders>
+            <w:tcMar>
+              <w:top w:w="30" w:type="dxa"/>
+              <w:left w:w="45" w:type="dxa"/>
+              <w:bottom w:w="30" w:type="dxa"/>
+              <w:right w:w="45" w:type="dxa"/>
+            </w:tcMar>
+            <w:vAlign w:val="center"/>
+            <w:hideMark/>
+          </w:tcPr>
+          <w:p>
+            <w:r>
+              <w:t>2. El usuario seguimiento hace clic sobre alguno de los aspirantes del listado para verificar su documentación</w:t>
+            </w:r>
+          </w:p>
+        </w:tc>
+        <w:tc>
+          <w:tcPr>
+            <w:tcW w:w="0" w:type="auto"/>
+            <w:tcBorders>
+              <w:top w:val="single" w:sz="6" w:space="0" w:color="CCCCCC"/>
+              <w:left w:val="single" w:sz="6" w:space="0" w:color="CCCCCC"/>
+              <w:bottom w:val="single" w:sz="6" w:space="0" w:color="000000"/>
+              <w:right w:val="single" w:sz="6" w:space="0" w:color="000000"/>
+            </w:tcBorders>
+            <w:tcMar>
+              <w:top w:w="30" w:type="dxa"/>
+              <w:left w:w="45" w:type="dxa"/>
+              <w:bottom w:w="30" w:type="dxa"/>
+              <w:right w:w="45" w:type="dxa"/>
+            </w:tcMar>
+            <w:vAlign w:val="bottom"/>
+            <w:hideMark/>
+          </w:tcPr>
+          <w:p>
+            <w:r>
+              <w:t xml:space="preserve">El sistema despliega pantalla de requisitos entregados por el aspirante en la convocatoria </w:t>
+            </w:r>
+          </w:p>
+        </w:tc>
+      </w:tr>
+      <w:tr>
+        <w:trPr>
+          <w:trHeight w:val="315"/>
+        </w:trPr>
+        <w:tc>
+          <w:tcPr>
+            <w:tcW w:w="2827" w:type="dxa"/>
+            <w:gridSpan w:val="2"/>
+            <w:vMerge/>
+            <w:tcBorders>
+              <w:top w:val="single" w:sz="6" w:space="0" w:color="CCCCCC"/>
+              <w:left w:val="single" w:sz="6" w:space="0" w:color="000000"/>
+              <w:bottom w:val="single" w:sz="6" w:space="0" w:color="000000"/>
+              <w:right w:val="single" w:sz="6" w:space="0" w:color="000000"/>
+            </w:tcBorders>
+            <w:vAlign w:val="center"/>
+            <w:hideMark/>
+          </w:tcPr>
+          <w:p>
+            <w:pPr>
+              <w:rPr>
+                <w:b/>
+                <w:bCs/>
+              </w:rPr>
+            </w:pPr>
+          </w:p>
+        </w:tc>
+        <w:tc>
+          <w:tcPr>
+            <w:tcW w:w="3990" w:type="dxa"/>
+            <w:gridSpan w:val="3"/>
+            <w:tcBorders>
+              <w:top w:val="single" w:sz="6" w:space="0" w:color="CCCCCC"/>
+              <w:left w:val="single" w:sz="6" w:space="0" w:color="CCCCCC"/>
+              <w:bottom w:val="single" w:sz="6" w:space="0" w:color="000000"/>
+              <w:right w:val="single" w:sz="6" w:space="0" w:color="000000"/>
+            </w:tcBorders>
+            <w:tcMar>
+              <w:top w:w="30" w:type="dxa"/>
+              <w:left w:w="45" w:type="dxa"/>
+              <w:bottom w:w="30" w:type="dxa"/>
+              <w:right w:w="45" w:type="dxa"/>
+            </w:tcMar>
+            <w:vAlign w:val="center"/>
+            <w:hideMark/>
+          </w:tcPr>
+          <w:p>
+            <w:r>
+              <w:t>3. Por cada documento requisito ingresado por el aspirante</w:t>
+            </w:r>
+          </w:p>
+        </w:tc>
+        <w:tc>
+          <w:tcPr>
+            <w:tcW w:w="0" w:type="auto"/>
+            <w:vMerge w:val="restart"/>
+            <w:tcBorders>
+              <w:top w:val="single" w:sz="6" w:space="0" w:color="CCCCCC"/>
+              <w:left w:val="single" w:sz="6" w:space="0" w:color="CCCCCC"/>
+              <w:bottom w:val="single" w:sz="6" w:space="0" w:color="000000"/>
+              <w:right w:val="single" w:sz="6" w:space="0" w:color="000000"/>
+            </w:tcBorders>
+            <w:tcMar>
+              <w:top w:w="30" w:type="dxa"/>
+              <w:left w:w="45" w:type="dxa"/>
+              <w:bottom w:w="30" w:type="dxa"/>
+              <w:right w:w="45" w:type="dxa"/>
+            </w:tcMar>
+            <w:vAlign w:val="center"/>
+            <w:hideMark/>
+          </w:tcPr>
+          <w:p/>
+        </w:tc>
+      </w:tr>
+      <w:tr>
+        <w:trPr>
+          <w:trHeight w:val="720"/>
+        </w:trPr>
+        <w:tc>
+          <w:tcPr>
+            <w:tcW w:w="2827" w:type="dxa"/>
+            <w:gridSpan w:val="2"/>
+            <w:vMerge/>
+            <w:tcBorders>
+              <w:top w:val="single" w:sz="6" w:space="0" w:color="CCCCCC"/>
+              <w:left w:val="single" w:sz="6" w:space="0" w:color="000000"/>
+              <w:bottom w:val="single" w:sz="6" w:space="0" w:color="000000"/>
+              <w:right w:val="single" w:sz="6" w:space="0" w:color="000000"/>
+            </w:tcBorders>
+            <w:vAlign w:val="center"/>
+            <w:hideMark/>
+          </w:tcPr>
+          <w:p>
+            <w:pPr>
+              <w:rPr>
+                <w:b/>
+                <w:bCs/>
+              </w:rPr>
+            </w:pPr>
+          </w:p>
+        </w:tc>
+        <w:tc>
+          <w:tcPr>
+            <w:tcW w:w="488" w:type="dxa"/>
+            <w:vMerge w:val="restart"/>
+            <w:tcBorders>
+              <w:top w:val="single" w:sz="6" w:space="0" w:color="CCCCCC"/>
+              <w:left w:val="single" w:sz="6" w:space="0" w:color="CCCCCC"/>
+              <w:bottom w:val="single" w:sz="6" w:space="0" w:color="000000"/>
+              <w:right w:val="single" w:sz="6" w:space="0" w:color="000000"/>
+            </w:tcBorders>
+            <w:tcMar>
+              <w:top w:w="30" w:type="dxa"/>
+              <w:left w:w="45" w:type="dxa"/>
+              <w:bottom w:w="30" w:type="dxa"/>
+              <w:right w:w="45" w:type="dxa"/>
+            </w:tcMar>
+            <w:vAlign w:val="center"/>
+            <w:hideMark/>
+          </w:tcPr>
+          <w:p>
+            <w:pPr>
+              <w:rPr>
+                <w:rFonts w:ascii="Times New Roman" w:hAnsi="Times New Roman" w:cs="Times New Roman"/>
+              </w:rPr>
+            </w:pPr>
+          </w:p>
+        </w:tc>
+        <w:tc>
+          <w:tcPr>
+            <w:tcW w:w="0" w:type="auto"/>
+            <w:gridSpan w:val="2"/>
+            <w:tcBorders>
+              <w:top w:val="single" w:sz="6" w:space="0" w:color="CCCCCC"/>
+              <w:left w:val="single" w:sz="6" w:space="0" w:color="CCCCCC"/>
+              <w:bottom w:val="single" w:sz="6" w:space="0" w:color="000000"/>
+              <w:right w:val="single" w:sz="6" w:space="0" w:color="000000"/>
+            </w:tcBorders>
+            <w:tcMar>
+              <w:top w:w="30" w:type="dxa"/>
+              <w:left w:w="45" w:type="dxa"/>
+              <w:bottom w:w="30" w:type="dxa"/>
+              <w:right w:w="45" w:type="dxa"/>
+            </w:tcMar>
+            <w:vAlign w:val="bottom"/>
+            <w:hideMark/>
+          </w:tcPr>
+          <w:p>
+            <w:r>
+              <w:t>El usuario seguimiento hace clic en uno de los documentos requisito para verificar que sea correcto</w:t>
+            </w:r>
+          </w:p>
+        </w:tc>
+        <w:tc>
+          <w:tcPr>
+            <w:tcW w:w="0" w:type="auto"/>
+            <w:vMerge/>
+            <w:tcBorders>
+              <w:top w:val="single" w:sz="6" w:space="0" w:color="CCCCCC"/>
+              <w:left w:val="single" w:sz="6" w:space="0" w:color="CCCCCC"/>
+              <w:bottom w:val="single" w:sz="6" w:space="0" w:color="000000"/>
+              <w:right w:val="single" w:sz="6" w:space="0" w:color="000000"/>
+            </w:tcBorders>
+            <w:vAlign w:val="center"/>
+            <w:hideMark/>
+          </w:tcPr>
+          <w:p/>
+        </w:tc>
+      </w:tr>
+      <w:tr>
+        <w:trPr>
+          <w:trHeight w:val="315"/>
+        </w:trPr>
+        <w:tc>
+          <w:tcPr>
+            <w:tcW w:w="2827" w:type="dxa"/>
+            <w:gridSpan w:val="2"/>
+            <w:vMerge/>
+            <w:tcBorders>
+              <w:top w:val="single" w:sz="6" w:space="0" w:color="CCCCCC"/>
+              <w:left w:val="single" w:sz="6" w:space="0" w:color="000000"/>
+              <w:bottom w:val="single" w:sz="6" w:space="0" w:color="000000"/>
+              <w:right w:val="single" w:sz="6" w:space="0" w:color="000000"/>
+            </w:tcBorders>
+            <w:vAlign w:val="center"/>
+            <w:hideMark/>
+          </w:tcPr>
+          <w:p>
+            <w:pPr>
+              <w:rPr>
+                <w:b/>
+                <w:bCs/>
+              </w:rPr>
+            </w:pPr>
+          </w:p>
+        </w:tc>
+        <w:tc>
+          <w:tcPr>
+            <w:tcW w:w="488" w:type="dxa"/>
+            <w:vMerge/>
+            <w:tcBorders>
+              <w:top w:val="single" w:sz="6" w:space="0" w:color="CCCCCC"/>
+              <w:left w:val="single" w:sz="6" w:space="0" w:color="CCCCCC"/>
+              <w:bottom w:val="single" w:sz="6" w:space="0" w:color="000000"/>
+              <w:right w:val="single" w:sz="6" w:space="0" w:color="000000"/>
+            </w:tcBorders>
+            <w:vAlign w:val="center"/>
+            <w:hideMark/>
+          </w:tcPr>
+          <w:p>
+            <w:pPr>
+              <w:rPr>
+                <w:rFonts w:ascii="Times New Roman" w:hAnsi="Times New Roman" w:cs="Times New Roman"/>
+              </w:rPr>
+            </w:pPr>
+          </w:p>
+        </w:tc>
+        <w:tc>
+          <w:tcPr>
+            <w:tcW w:w="0" w:type="auto"/>
+            <w:gridSpan w:val="2"/>
+            <w:tcBorders>
+              <w:top w:val="single" w:sz="6" w:space="0" w:color="CCCCCC"/>
+              <w:left w:val="single" w:sz="6" w:space="0" w:color="CCCCCC"/>
+              <w:bottom w:val="single" w:sz="6" w:space="0" w:color="000000"/>
+              <w:right w:val="single" w:sz="6" w:space="0" w:color="000000"/>
+            </w:tcBorders>
+            <w:tcMar>
+              <w:top w:w="30" w:type="dxa"/>
+              <w:left w:w="45" w:type="dxa"/>
+              <w:bottom w:w="30" w:type="dxa"/>
+              <w:right w:w="45" w:type="dxa"/>
+            </w:tcMar>
+            <w:vAlign w:val="center"/>
+            <w:hideMark/>
+          </w:tcPr>
+          <w:p>
+            <w:r>
+              <w:t>¿Es correcto el documento o requisito?</w:t>
+            </w:r>
+          </w:p>
+        </w:tc>
+        <w:tc>
+          <w:tcPr>
+            <w:tcW w:w="0" w:type="auto"/>
+            <w:tcBorders>
+              <w:top w:val="single" w:sz="6" w:space="0" w:color="CCCCCC"/>
+              <w:left w:val="single" w:sz="6" w:space="0" w:color="CCCCCC"/>
+              <w:bottom w:val="single" w:sz="6" w:space="0" w:color="000000"/>
+              <w:right w:val="single" w:sz="6" w:space="0" w:color="000000"/>
+            </w:tcBorders>
+            <w:tcMar>
+              <w:top w:w="30" w:type="dxa"/>
+              <w:left w:w="45" w:type="dxa"/>
+              <w:bottom w:w="30" w:type="dxa"/>
+              <w:right w:w="45" w:type="dxa"/>
+            </w:tcMar>
+            <w:vAlign w:val="bottom"/>
+            <w:hideMark/>
+          </w:tcPr>
+          <w:p/>
+        </w:tc>
+      </w:tr>
+      <w:tr>
+        <w:trPr>
+          <w:trHeight w:val="315"/>
+        </w:trPr>
+        <w:tc>
+          <w:tcPr>
+            <w:tcW w:w="2827" w:type="dxa"/>
+            <w:gridSpan w:val="2"/>
+            <w:vMerge/>
+            <w:tcBorders>
+              <w:top w:val="single" w:sz="6" w:space="0" w:color="CCCCCC"/>
+              <w:left w:val="single" w:sz="6" w:space="0" w:color="000000"/>
+              <w:bottom w:val="single" w:sz="6" w:space="0" w:color="000000"/>
+              <w:right w:val="single" w:sz="6" w:space="0" w:color="000000"/>
+            </w:tcBorders>
+            <w:vAlign w:val="center"/>
+            <w:hideMark/>
+          </w:tcPr>
+          <w:p>
+            <w:pPr>
+              <w:rPr>
+                <w:b/>
+                <w:bCs/>
+              </w:rPr>
+            </w:pPr>
+          </w:p>
+        </w:tc>
+        <w:tc>
+          <w:tcPr>
+            <w:tcW w:w="488" w:type="dxa"/>
+            <w:vMerge/>
+            <w:tcBorders>
+              <w:top w:val="single" w:sz="6" w:space="0" w:color="CCCCCC"/>
+              <w:left w:val="single" w:sz="6" w:space="0" w:color="CCCCCC"/>
+              <w:bottom w:val="single" w:sz="6" w:space="0" w:color="000000"/>
+              <w:right w:val="single" w:sz="6" w:space="0" w:color="000000"/>
+            </w:tcBorders>
+            <w:vAlign w:val="center"/>
+            <w:hideMark/>
+          </w:tcPr>
+          <w:p>
+            <w:pPr>
+              <w:rPr>
+                <w:rFonts w:ascii="Times New Roman" w:hAnsi="Times New Roman" w:cs="Times New Roman"/>
+              </w:rPr>
+            </w:pPr>
+          </w:p>
+        </w:tc>
+        <w:tc>
+          <w:tcPr>
+            <w:tcW w:w="0" w:type="auto"/>
+            <w:tcBorders>
+              <w:top w:val="single" w:sz="6" w:space="0" w:color="CCCCCC"/>
+              <w:left w:val="single" w:sz="6" w:space="0" w:color="CCCCCC"/>
+              <w:bottom w:val="single" w:sz="6" w:space="0" w:color="000000"/>
+              <w:right w:val="single" w:sz="6" w:space="0" w:color="000000"/>
+            </w:tcBorders>
+            <w:tcMar>
+              <w:top w:w="30" w:type="dxa"/>
+              <w:left w:w="45" w:type="dxa"/>
+              <w:bottom w:w="30" w:type="dxa"/>
+              <w:right w:w="45" w:type="dxa"/>
+            </w:tcMar>
+            <w:vAlign w:val="center"/>
+            <w:hideMark/>
+          </w:tcPr>
+          <w:p>
+            <w:r>
+              <w:t xml:space="preserve">SI. El usuario seguimiento da </w:t>
+            </w:r>
+            <w:proofErr w:type="spellStart"/>
+            <w:proofErr w:type="gramStart"/>
+            <w:r>
+              <w:t>click</w:t>
+            </w:r>
+            <w:proofErr w:type="spellEnd"/>
+            <w:proofErr w:type="gramEnd"/>
+            <w:r>
+              <w:t xml:space="preserve"> en el </w:t>
+            </w:r>
+            <w:proofErr w:type="spellStart"/>
+            <w:r>
+              <w:t>boton</w:t>
+            </w:r>
+            <w:proofErr w:type="spellEnd"/>
+            <w:r>
+              <w:t xml:space="preserve"> para asignar estatus de completado</w:t>
+            </w:r>
+          </w:p>
+        </w:tc>
+        <w:tc>
+          <w:tcPr>
+            <w:tcW w:w="0" w:type="auto"/>
+            <w:tcBorders>
+              <w:top w:val="single" w:sz="6" w:space="0" w:color="CCCCCC"/>
+              <w:left w:val="single" w:sz="6" w:space="0" w:color="CCCCCC"/>
+              <w:bottom w:val="single" w:sz="6" w:space="0" w:color="000000"/>
+              <w:right w:val="single" w:sz="6" w:space="0" w:color="000000"/>
+            </w:tcBorders>
+            <w:tcMar>
+              <w:top w:w="30" w:type="dxa"/>
+              <w:left w:w="45" w:type="dxa"/>
+              <w:bottom w:w="30" w:type="dxa"/>
+              <w:right w:w="45" w:type="dxa"/>
+            </w:tcMar>
+            <w:vAlign w:val="bottom"/>
+            <w:hideMark/>
+          </w:tcPr>
+          <w:p>
+            <w:r>
+              <w:t>NO. Se deja el estatus sin completar</w:t>
+            </w:r>
+          </w:p>
+        </w:tc>
+        <w:tc>
+          <w:tcPr>
+            <w:tcW w:w="0" w:type="auto"/>
+            <w:tcBorders>
+              <w:top w:val="single" w:sz="6" w:space="0" w:color="CCCCCC"/>
+              <w:left w:val="single" w:sz="6" w:space="0" w:color="CCCCCC"/>
+              <w:bottom w:val="single" w:sz="6" w:space="0" w:color="000000"/>
+              <w:right w:val="single" w:sz="6" w:space="0" w:color="000000"/>
+            </w:tcBorders>
+            <w:tcMar>
+              <w:top w:w="30" w:type="dxa"/>
+              <w:left w:w="45" w:type="dxa"/>
+              <w:bottom w:w="30" w:type="dxa"/>
+              <w:right w:w="45" w:type="dxa"/>
+            </w:tcMar>
+            <w:vAlign w:val="bottom"/>
+            <w:hideMark/>
+          </w:tcPr>
+          <w:p>
+            <w:r>
+              <w:t>El sistema guarda el estatus de completado en el caso que sea marcado por el usuario de seguimiento</w:t>
+            </w:r>
+          </w:p>
+        </w:tc>
+      </w:tr>
+      <w:tr>
+        <w:trPr>
+          <w:trHeight w:val="315"/>
+        </w:trPr>
+        <w:tc>
+          <w:tcPr>
+            <w:tcW w:w="2827" w:type="dxa"/>
+            <w:gridSpan w:val="2"/>
+            <w:vMerge w:val="restart"/>
+            <w:tcBorders>
+              <w:top w:val="single" w:sz="6" w:space="0" w:color="CCCCCC"/>
+              <w:left w:val="single" w:sz="6" w:space="0" w:color="000000"/>
+              <w:bottom w:val="single" w:sz="6" w:space="0" w:color="000000"/>
+              <w:right w:val="single" w:sz="6" w:space="0" w:color="000000"/>
+            </w:tcBorders>
+            <w:tcMar>
+              <w:top w:w="30" w:type="dxa"/>
+              <w:left w:w="45" w:type="dxa"/>
+              <w:bottom w:w="30" w:type="dxa"/>
+              <w:right w:w="45" w:type="dxa"/>
+            </w:tcMar>
+            <w:vAlign w:val="center"/>
+            <w:hideMark/>
+          </w:tcPr>
+          <w:p>
+            <w:pPr>
+              <w:rPr>
+                <w:b/>
+                <w:bCs/>
+              </w:rPr>
+            </w:pPr>
+            <w:r>
+              <w:rPr>
+                <w:b/>
+                <w:bCs/>
+              </w:rPr>
+              <w:t>Escenario de excepción</w:t>
+            </w:r>
+            <w:r>
+              <w:rPr>
+                <w:b/>
+                <w:bCs/>
+              </w:rPr>
+              <w:br/>
+              <w:t>"No se pudo consultar la lista de convocatorias"</w:t>
+            </w:r>
+          </w:p>
+        </w:tc>
+        <w:tc>
+          <w:tcPr>
+            <w:tcW w:w="3990" w:type="dxa"/>
+            <w:gridSpan w:val="3"/>
+            <w:tcBorders>
+              <w:top w:val="single" w:sz="6" w:space="0" w:color="CCCCCC"/>
+              <w:left w:val="single" w:sz="6" w:space="0" w:color="CCCCCC"/>
+              <w:bottom w:val="single" w:sz="6" w:space="0" w:color="000000"/>
+              <w:right w:val="single" w:sz="6" w:space="0" w:color="000000"/>
+            </w:tcBorders>
+            <w:tcMar>
+              <w:top w:w="30" w:type="dxa"/>
+              <w:left w:w="45" w:type="dxa"/>
+              <w:bottom w:w="30" w:type="dxa"/>
+              <w:right w:w="45" w:type="dxa"/>
+            </w:tcMar>
+            <w:vAlign w:val="center"/>
+            <w:hideMark/>
+          </w:tcPr>
+          <w:p>
+            <w:r>
+              <w:t>1A Existe un error de comunicación con el servidor al momento de consultar el Servicio de Participaciones</w:t>
+            </w:r>
+          </w:p>
+        </w:tc>
+        <w:tc>
+          <w:tcPr>
+            <w:tcW w:w="0" w:type="auto"/>
+            <w:tcBorders>
+              <w:top w:val="single" w:sz="6" w:space="0" w:color="CCCCCC"/>
+              <w:left w:val="single" w:sz="6" w:space="0" w:color="CCCCCC"/>
+              <w:bottom w:val="single" w:sz="6" w:space="0" w:color="000000"/>
+              <w:right w:val="single" w:sz="6" w:space="0" w:color="000000"/>
+            </w:tcBorders>
+            <w:tcMar>
+              <w:top w:w="30" w:type="dxa"/>
+              <w:left w:w="45" w:type="dxa"/>
+              <w:bottom w:w="30" w:type="dxa"/>
+              <w:right w:w="45" w:type="dxa"/>
+            </w:tcMar>
+            <w:vAlign w:val="bottom"/>
+            <w:hideMark/>
+          </w:tcPr>
+          <w:p/>
+        </w:tc>
+      </w:tr>
+      <w:tr>
+        <w:trPr>
+          <w:trHeight w:val="315"/>
+        </w:trPr>
+        <w:tc>
+          <w:tcPr>
+            <w:tcW w:w="2827" w:type="dxa"/>
+            <w:gridSpan w:val="2"/>
+            <w:vMerge/>
+            <w:tcBorders>
+              <w:top w:val="single" w:sz="6" w:space="0" w:color="CCCCCC"/>
+              <w:left w:val="single" w:sz="6" w:space="0" w:color="000000"/>
+              <w:bottom w:val="single" w:sz="6" w:space="0" w:color="000000"/>
+              <w:right w:val="single" w:sz="6" w:space="0" w:color="000000"/>
+            </w:tcBorders>
+            <w:vAlign w:val="center"/>
+            <w:hideMark/>
+          </w:tcPr>
+          <w:p>
+            <w:pPr>
+              <w:rPr>
+                <w:b/>
+                <w:bCs/>
+              </w:rPr>
+            </w:pPr>
+          </w:p>
+        </w:tc>
+        <w:tc>
+          <w:tcPr>
+            <w:tcW w:w="3990" w:type="dxa"/>
+            <w:gridSpan w:val="3"/>
+            <w:tcBorders>
+              <w:top w:val="single" w:sz="6" w:space="0" w:color="CCCCCC"/>
+              <w:left w:val="single" w:sz="6" w:space="0" w:color="CCCCCC"/>
+              <w:bottom w:val="single" w:sz="6" w:space="0" w:color="000000"/>
+              <w:right w:val="single" w:sz="6" w:space="0" w:color="000000"/>
+            </w:tcBorders>
+            <w:tcMar>
+              <w:top w:w="30" w:type="dxa"/>
+              <w:left w:w="45" w:type="dxa"/>
+              <w:bottom w:w="30" w:type="dxa"/>
+              <w:right w:w="45" w:type="dxa"/>
+            </w:tcMar>
+            <w:vAlign w:val="center"/>
+            <w:hideMark/>
+          </w:tcPr>
+          <w:p>
+            <w:r>
+              <w:t xml:space="preserve">Se muestra mensaje informativo al usuario de que no se pudo </w:t>
+            </w:r>
+            <w:r>
+              <w:lastRenderedPageBreak/>
+              <w:t xml:space="preserve">comunicar al servicio de </w:t>
+            </w:r>
+            <w:r>
+              <w:t>participaciones,</w:t>
+            </w:r>
+            <w:r>
+              <w:t xml:space="preserve"> que intente nuevamente</w:t>
+            </w:r>
+          </w:p>
+        </w:tc>
+        <w:tc>
+          <w:tcPr>
+            <w:tcW w:w="0" w:type="auto"/>
+            <w:tcBorders>
+              <w:top w:val="single" w:sz="6" w:space="0" w:color="CCCCCC"/>
+              <w:left w:val="single" w:sz="6" w:space="0" w:color="CCCCCC"/>
+              <w:bottom w:val="single" w:sz="6" w:space="0" w:color="000000"/>
+              <w:right w:val="single" w:sz="6" w:space="0" w:color="000000"/>
+            </w:tcBorders>
+            <w:tcMar>
+              <w:top w:w="30" w:type="dxa"/>
+              <w:left w:w="45" w:type="dxa"/>
+              <w:bottom w:w="30" w:type="dxa"/>
+              <w:right w:w="45" w:type="dxa"/>
+            </w:tcMar>
+            <w:vAlign w:val="bottom"/>
+            <w:hideMark/>
+          </w:tcPr>
+          <w:p/>
+        </w:tc>
+      </w:tr>
+      <w:tr>
+        <w:trPr>
+          <w:trHeight w:val="690"/>
+        </w:trPr>
+        <w:tc>
+          <w:tcPr>
+            <w:tcW w:w="2827" w:type="dxa"/>
+            <w:gridSpan w:val="2"/>
+            <w:vMerge w:val="restart"/>
+            <w:tcBorders>
+              <w:top w:val="single" w:sz="6" w:space="0" w:color="CCCCCC"/>
+              <w:left w:val="single" w:sz="6" w:space="0" w:color="000000"/>
+              <w:bottom w:val="single" w:sz="6" w:space="0" w:color="000000"/>
+              <w:right w:val="single" w:sz="6" w:space="0" w:color="000000"/>
+            </w:tcBorders>
+            <w:tcMar>
+              <w:top w:w="30" w:type="dxa"/>
+              <w:left w:w="45" w:type="dxa"/>
+              <w:bottom w:w="30" w:type="dxa"/>
+              <w:right w:w="45" w:type="dxa"/>
+            </w:tcMar>
+            <w:vAlign w:val="center"/>
+            <w:hideMark/>
+          </w:tcPr>
+          <w:p>
+            <w:pPr>
+              <w:rPr>
+                <w:b/>
+                <w:bCs/>
+              </w:rPr>
+            </w:pPr>
+            <w:r>
+              <w:rPr>
+                <w:b/>
+                <w:bCs/>
+              </w:rPr>
+              <w:t>Escenario de excepción</w:t>
+            </w:r>
+            <w:r>
+              <w:rPr>
+                <w:b/>
+                <w:bCs/>
+              </w:rPr>
+              <w:br/>
+              <w:t>"No se pudo consultar la lista de participantes o de documentos requisito"</w:t>
+            </w:r>
+          </w:p>
+        </w:tc>
+        <w:tc>
+          <w:tcPr>
+            <w:tcW w:w="3990" w:type="dxa"/>
+            <w:gridSpan w:val="3"/>
+            <w:tcBorders>
+              <w:top w:val="single" w:sz="6" w:space="0" w:color="CCCCCC"/>
+              <w:left w:val="single" w:sz="6" w:space="0" w:color="CCCCCC"/>
+              <w:bottom w:val="single" w:sz="6" w:space="0" w:color="000000"/>
+              <w:right w:val="single" w:sz="6" w:space="0" w:color="000000"/>
+            </w:tcBorders>
+            <w:tcMar>
+              <w:top w:w="30" w:type="dxa"/>
+              <w:left w:w="45" w:type="dxa"/>
+              <w:bottom w:w="30" w:type="dxa"/>
+              <w:right w:w="45" w:type="dxa"/>
+            </w:tcMar>
+            <w:vAlign w:val="center"/>
+            <w:hideMark/>
+          </w:tcPr>
+          <w:p>
+            <w:r>
+              <w:t>2A Existe un error de comunicación con el servidor al momento de consultar el servicio de Participaciones</w:t>
+            </w:r>
+          </w:p>
+        </w:tc>
+        <w:tc>
+          <w:tcPr>
+            <w:tcW w:w="0" w:type="auto"/>
+            <w:tcBorders>
+              <w:top w:val="single" w:sz="6" w:space="0" w:color="CCCCCC"/>
+              <w:left w:val="single" w:sz="6" w:space="0" w:color="CCCCCC"/>
+              <w:bottom w:val="single" w:sz="6" w:space="0" w:color="000000"/>
+              <w:right w:val="single" w:sz="6" w:space="0" w:color="000000"/>
+            </w:tcBorders>
+            <w:tcMar>
+              <w:top w:w="30" w:type="dxa"/>
+              <w:left w:w="45" w:type="dxa"/>
+              <w:bottom w:w="30" w:type="dxa"/>
+              <w:right w:w="45" w:type="dxa"/>
+            </w:tcMar>
+            <w:vAlign w:val="bottom"/>
+            <w:hideMark/>
+          </w:tcPr>
+          <w:p/>
+        </w:tc>
+      </w:tr>
+      <w:tr>
+        <w:trPr>
+          <w:trHeight w:val="780"/>
+        </w:trPr>
+        <w:tc>
+          <w:tcPr>
+            <w:tcW w:w="2827" w:type="dxa"/>
+            <w:gridSpan w:val="2"/>
+            <w:vMerge/>
+            <w:tcBorders>
+              <w:top w:val="single" w:sz="6" w:space="0" w:color="CCCCCC"/>
+              <w:left w:val="single" w:sz="6" w:space="0" w:color="000000"/>
+              <w:bottom w:val="single" w:sz="6" w:space="0" w:color="000000"/>
+              <w:right w:val="single" w:sz="6" w:space="0" w:color="000000"/>
+            </w:tcBorders>
+            <w:vAlign w:val="center"/>
+            <w:hideMark/>
+          </w:tcPr>
+          <w:p>
+            <w:pPr>
+              <w:rPr>
+                <w:b/>
+                <w:bCs/>
+              </w:rPr>
+            </w:pPr>
+          </w:p>
+        </w:tc>
+        <w:tc>
+          <w:tcPr>
+            <w:tcW w:w="3990" w:type="dxa"/>
+            <w:gridSpan w:val="3"/>
+            <w:tcBorders>
+              <w:top w:val="single" w:sz="6" w:space="0" w:color="CCCCCC"/>
+              <w:left w:val="single" w:sz="6" w:space="0" w:color="CCCCCC"/>
+              <w:bottom w:val="single" w:sz="6" w:space="0" w:color="000000"/>
+              <w:right w:val="single" w:sz="6" w:space="0" w:color="000000"/>
+            </w:tcBorders>
+            <w:tcMar>
+              <w:top w:w="30" w:type="dxa"/>
+              <w:left w:w="45" w:type="dxa"/>
+              <w:bottom w:w="30" w:type="dxa"/>
+              <w:right w:w="45" w:type="dxa"/>
+            </w:tcMar>
+            <w:vAlign w:val="bottom"/>
+            <w:hideMark/>
+          </w:tcPr>
+          <w:p>
+            <w:r>
+              <w:t xml:space="preserve">Se muestra mensaje informativo al usuario de que no se pudo comunicar al servicio de </w:t>
+            </w:r>
+            <w:r>
+              <w:t>participaciones,</w:t>
+            </w:r>
+            <w:r>
+              <w:t xml:space="preserve"> que intente nuevamente</w:t>
+            </w:r>
+          </w:p>
+        </w:tc>
+        <w:tc>
+          <w:tcPr>
+            <w:tcW w:w="0" w:type="auto"/>
+            <w:tcBorders>
+              <w:top w:val="single" w:sz="6" w:space="0" w:color="CCCCCC"/>
+              <w:left w:val="single" w:sz="6" w:space="0" w:color="CCCCCC"/>
+              <w:bottom w:val="single" w:sz="6" w:space="0" w:color="000000"/>
+              <w:right w:val="single" w:sz="6" w:space="0" w:color="000000"/>
+            </w:tcBorders>
+            <w:tcMar>
+              <w:top w:w="30" w:type="dxa"/>
+              <w:left w:w="45" w:type="dxa"/>
+              <w:bottom w:w="30" w:type="dxa"/>
+              <w:right w:w="45" w:type="dxa"/>
+            </w:tcMar>
+            <w:vAlign w:val="bottom"/>
+            <w:hideMark/>
+          </w:tcPr>
+          <w:p/>
+        </w:tc>
+      </w:tr>
+      <w:tr>
+        <w:trPr>
+          <w:trHeight w:val="315"/>
+        </w:trPr>
+        <w:tc>
+          <w:tcPr>
+            <w:tcW w:w="0" w:type="auto"/>
+            <w:tcBorders>
+              <w:top w:val="single" w:sz="6" w:space="0" w:color="CCCCCC"/>
+              <w:left w:val="single" w:sz="6" w:space="0" w:color="000000"/>
+              <w:bottom w:val="single" w:sz="6" w:space="0" w:color="000000"/>
+              <w:right w:val="single" w:sz="6" w:space="0" w:color="000000"/>
+            </w:tcBorders>
+            <w:tcMar>
+              <w:top w:w="30" w:type="dxa"/>
+              <w:left w:w="45" w:type="dxa"/>
+              <w:bottom w:w="30" w:type="dxa"/>
+              <w:right w:w="45" w:type="dxa"/>
+            </w:tcMar>
+            <w:vAlign w:val="bottom"/>
+            <w:hideMark/>
+          </w:tcPr>
+          <w:p>
+            <w:pPr>
+              <w:rPr>
+                <w:b/>
+                <w:bCs/>
+              </w:rPr>
+            </w:pPr>
+            <w:r>
+              <w:rPr>
+                <w:b/>
+                <w:bCs/>
+              </w:rPr>
+              <w:t>Entradas</w:t>
+            </w:r>
+          </w:p>
+        </w:tc>
+        <w:tc>
+          <w:tcPr>
+            <w:tcW w:w="1688" w:type="dxa"/>
+            <w:tcBorders>
+              <w:top w:val="single" w:sz="6" w:space="0" w:color="CCCCCC"/>
+              <w:left w:val="single" w:sz="6" w:space="0" w:color="CCCCCC"/>
+              <w:bottom w:val="single" w:sz="6" w:space="0" w:color="000000"/>
+              <w:right w:val="single" w:sz="6" w:space="0" w:color="000000"/>
+            </w:tcBorders>
+            <w:tcMar>
+              <w:top w:w="30" w:type="dxa"/>
+              <w:left w:w="45" w:type="dxa"/>
+              <w:bottom w:w="30" w:type="dxa"/>
+              <w:right w:w="45" w:type="dxa"/>
+            </w:tcMar>
+            <w:vAlign w:val="bottom"/>
+            <w:hideMark/>
+          </w:tcPr>
+          <w:p>
+            <w:pPr>
+              <w:rPr>
+                <w:b/>
+                <w:bCs/>
+              </w:rPr>
+            </w:pPr>
+            <w:r>
+              <w:rPr>
+                <w:b/>
+                <w:bCs/>
+              </w:rPr>
+              <w:t>Fuentes</w:t>
+            </w:r>
+          </w:p>
+        </w:tc>
+        <w:tc>
+          <w:tcPr>
+            <w:tcW w:w="3990" w:type="dxa"/>
+            <w:gridSpan w:val="3"/>
+            <w:tcBorders>
+              <w:top w:val="single" w:sz="6" w:space="0" w:color="CCCCCC"/>
+              <w:left w:val="single" w:sz="6" w:space="0" w:color="CCCCCC"/>
+              <w:bottom w:val="single" w:sz="6" w:space="0" w:color="000000"/>
+              <w:right w:val="single" w:sz="6" w:space="0" w:color="000000"/>
+            </w:tcBorders>
+            <w:tcMar>
+              <w:top w:w="30" w:type="dxa"/>
+              <w:left w:w="45" w:type="dxa"/>
+              <w:bottom w:w="30" w:type="dxa"/>
+              <w:right w:w="45" w:type="dxa"/>
+            </w:tcMar>
+            <w:vAlign w:val="bottom"/>
+            <w:hideMark/>
+          </w:tcPr>
+          <w:p>
+            <w:pPr>
+              <w:rPr>
+                <w:b/>
+                <w:bCs/>
+              </w:rPr>
+            </w:pPr>
+            <w:r>
+              <w:rPr>
+                <w:b/>
+                <w:bCs/>
+              </w:rPr>
+              <w:t>Salidas</w:t>
+            </w:r>
+          </w:p>
+        </w:tc>
+        <w:tc>
+          <w:tcPr>
+            <w:tcW w:w="0" w:type="auto"/>
+            <w:tcBorders>
+              <w:top w:val="single" w:sz="6" w:space="0" w:color="CCCCCC"/>
+              <w:left w:val="single" w:sz="6" w:space="0" w:color="CCCCCC"/>
+              <w:bottom w:val="single" w:sz="6" w:space="0" w:color="000000"/>
+              <w:right w:val="single" w:sz="6" w:space="0" w:color="000000"/>
+            </w:tcBorders>
+            <w:tcMar>
+              <w:top w:w="30" w:type="dxa"/>
+              <w:left w:w="45" w:type="dxa"/>
+              <w:bottom w:w="30" w:type="dxa"/>
+              <w:right w:w="45" w:type="dxa"/>
+            </w:tcMar>
+            <w:vAlign w:val="bottom"/>
+            <w:hideMark/>
+          </w:tcPr>
+          <w:p>
+            <w:pPr>
+              <w:rPr>
+                <w:b/>
+                <w:bCs/>
+              </w:rPr>
+            </w:pPr>
+            <w:r>
+              <w:rPr>
+                <w:b/>
+                <w:bCs/>
+              </w:rPr>
+              <w:t>Destino</w:t>
+            </w:r>
+          </w:p>
+        </w:tc>
+      </w:tr>
+      <w:tr>
+        <w:trPr>
+          <w:trHeight w:val="315"/>
+        </w:trPr>
+        <w:tc>
+          <w:tcPr>
+            <w:tcW w:w="0" w:type="auto"/>
+            <w:tcBorders>
+              <w:top w:val="single" w:sz="6" w:space="0" w:color="CCCCCC"/>
+              <w:left w:val="single" w:sz="6" w:space="0" w:color="000000"/>
+              <w:bottom w:val="single" w:sz="6" w:space="0" w:color="000000"/>
+              <w:right w:val="single" w:sz="6" w:space="0" w:color="000000"/>
+            </w:tcBorders>
+            <w:tcMar>
+              <w:top w:w="30" w:type="dxa"/>
+              <w:left w:w="45" w:type="dxa"/>
+              <w:bottom w:w="30" w:type="dxa"/>
+              <w:right w:w="45" w:type="dxa"/>
+            </w:tcMar>
+            <w:vAlign w:val="bottom"/>
+            <w:hideMark/>
+          </w:tcPr>
+          <w:p>
+            <w:pPr>
+              <w:jc w:val="center"/>
+              <w:rPr>
+                <w:b/>
+                <w:bCs/>
+                <w:i/>
+                <w:iCs/>
+              </w:rPr>
+            </w:pPr>
+          </w:p>
+        </w:tc>
+        <w:tc>
+          <w:tcPr>
+            <w:tcW w:w="1688" w:type="dxa"/>
+            <w:tcBorders>
+              <w:top w:val="single" w:sz="6" w:space="0" w:color="CCCCCC"/>
+              <w:left w:val="single" w:sz="6" w:space="0" w:color="CCCCCC"/>
+              <w:bottom w:val="single" w:sz="6" w:space="0" w:color="000000"/>
+              <w:right w:val="single" w:sz="6" w:space="0" w:color="000000"/>
+            </w:tcBorders>
+            <w:tcMar>
+              <w:top w:w="30" w:type="dxa"/>
+              <w:left w:w="45" w:type="dxa"/>
+              <w:bottom w:w="30" w:type="dxa"/>
+              <w:right w:w="45" w:type="dxa"/>
+            </w:tcMar>
+            <w:vAlign w:val="bottom"/>
+            <w:hideMark/>
+          </w:tcPr>
+          <w:p>
+            <w:pPr>
+              <w:jc w:val="center"/>
+              <w:rPr>
+                <w:i/>
+                <w:iCs/>
+              </w:rPr>
+            </w:pPr>
+            <w:r>
+              <w:rPr>
+                <w:i/>
+                <w:iCs/>
+              </w:rPr>
+              <w:t>Servicio de Participaciones</w:t>
+            </w:r>
+          </w:p>
+        </w:tc>
+        <w:tc>
+          <w:tcPr>
+            <w:tcW w:w="3990" w:type="dxa"/>
+            <w:gridSpan w:val="3"/>
+            <w:tcBorders>
+              <w:top w:val="single" w:sz="6" w:space="0" w:color="CCCCCC"/>
+              <w:left w:val="single" w:sz="6" w:space="0" w:color="CCCCCC"/>
+              <w:bottom w:val="single" w:sz="6" w:space="0" w:color="000000"/>
+              <w:right w:val="single" w:sz="6" w:space="0" w:color="000000"/>
+            </w:tcBorders>
+            <w:tcMar>
+              <w:top w:w="30" w:type="dxa"/>
+              <w:left w:w="45" w:type="dxa"/>
+              <w:bottom w:w="30" w:type="dxa"/>
+              <w:right w:w="45" w:type="dxa"/>
+            </w:tcMar>
+            <w:vAlign w:val="bottom"/>
+            <w:hideMark/>
+          </w:tcPr>
+          <w:p>
+            <w:pPr>
+              <w:jc w:val="center"/>
+              <w:rPr>
+                <w:i/>
+                <w:iCs/>
+              </w:rPr>
+            </w:pPr>
+            <w:r>
+              <w:rPr>
+                <w:i/>
+                <w:iCs/>
+              </w:rPr>
+              <w:t>Visualización de cambio de estatus del requisito a entregado</w:t>
+            </w:r>
+          </w:p>
+        </w:tc>
+        <w:tc>
+          <w:tcPr>
+            <w:tcW w:w="0" w:type="auto"/>
+            <w:tcBorders>
+              <w:top w:val="single" w:sz="6" w:space="0" w:color="CCCCCC"/>
+              <w:left w:val="single" w:sz="6" w:space="0" w:color="CCCCCC"/>
+              <w:bottom w:val="single" w:sz="6" w:space="0" w:color="000000"/>
+              <w:right w:val="single" w:sz="6" w:space="0" w:color="000000"/>
+            </w:tcBorders>
+            <w:tcMar>
+              <w:top w:w="30" w:type="dxa"/>
+              <w:left w:w="45" w:type="dxa"/>
+              <w:bottom w:w="30" w:type="dxa"/>
+              <w:right w:w="45" w:type="dxa"/>
+            </w:tcMar>
+            <w:vAlign w:val="bottom"/>
+            <w:hideMark/>
+          </w:tcPr>
+          <w:p>
+            <w:pPr>
+              <w:jc w:val="center"/>
+              <w:rPr>
+                <w:i/>
+                <w:iCs/>
+              </w:rPr>
+            </w:pPr>
+          </w:p>
+        </w:tc>
+      </w:tr>
+    </w:tbl>
+    <w:p>
+      <w:pPr>
+        <w:jc w:val="center"/>
+      </w:pPr>
       <w:r>
         <w:rPr>
           <w:i/>
           <w:iCs/>
         </w:rPr>
-        <w:t>”</w:t>
+        <w:t>Fig. Caso de Uso CU-08 “Verificar documentación del aspirante”</w:t>
       </w:r>
     </w:p>
     <w:p>
+      <w:pPr>
+        <w:jc w:val="center"/>
+      </w:pPr>
+    </w:p>
+    <w:p>
+      <w:pPr>
+        <w:jc w:val="left"/>
+      </w:pPr>
+      <w:r>
+        <w:t>2.4.9 Especificación de Caso de Uso CU-09 “Consultar estado de convocatorias del aspirante”.</w:t>
+      </w:r>
+    </w:p>
+    <w:tbl>
+      <w:tblPr>
+        <w:tblW w:w="0" w:type="dxa"/>
+        <w:tblCellMar>
+          <w:left w:w="0" w:type="dxa"/>
+          <w:right w:w="0" w:type="dxa"/>
+        </w:tblCellMar>
+        <w:tblLook w:val="04A0" w:firstRow="1" w:lastRow="0" w:firstColumn="1" w:lastColumn="0" w:noHBand="0" w:noVBand="1"/>
+      </w:tblPr>
+      <w:tblGrid>
+        <w:gridCol w:w="1231"/>
+        <w:gridCol w:w="2327"/>
+        <w:gridCol w:w="3018"/>
+        <w:gridCol w:w="2529"/>
+      </w:tblGrid>
+      <w:tr>
+        <w:trPr>
+          <w:trHeight w:val="315"/>
+        </w:trPr>
+        <w:tc>
+          <w:tcPr>
+            <w:tcW w:w="0" w:type="auto"/>
+            <w:gridSpan w:val="2"/>
+            <w:tcBorders>
+              <w:top w:val="single" w:sz="6" w:space="0" w:color="000000"/>
+              <w:left w:val="single" w:sz="6" w:space="0" w:color="000000"/>
+              <w:bottom w:val="single" w:sz="6" w:space="0" w:color="000000"/>
+              <w:right w:val="single" w:sz="6" w:space="0" w:color="000000"/>
+            </w:tcBorders>
+            <w:tcMar>
+              <w:top w:w="30" w:type="dxa"/>
+              <w:left w:w="45" w:type="dxa"/>
+              <w:bottom w:w="30" w:type="dxa"/>
+              <w:right w:w="45" w:type="dxa"/>
+            </w:tcMar>
+            <w:vAlign w:val="bottom"/>
+            <w:hideMark/>
+          </w:tcPr>
+          <w:p>
+            <w:pPr>
+              <w:rPr>
+                <w:b/>
+                <w:bCs/>
+              </w:rPr>
+            </w:pPr>
+            <w:r>
+              <w:rPr>
+                <w:b/>
+                <w:bCs/>
+              </w:rPr>
+              <w:t>Nombre de caso de uso</w:t>
+            </w:r>
+          </w:p>
+        </w:tc>
+        <w:tc>
+          <w:tcPr>
+            <w:tcW w:w="0" w:type="auto"/>
+            <w:tcBorders>
+              <w:top w:val="single" w:sz="6" w:space="0" w:color="000000"/>
+              <w:left w:val="single" w:sz="6" w:space="0" w:color="CCCCCC"/>
+              <w:bottom w:val="single" w:sz="6" w:space="0" w:color="000000"/>
+              <w:right w:val="single" w:sz="6" w:space="0" w:color="000000"/>
+            </w:tcBorders>
+            <w:tcMar>
+              <w:top w:w="30" w:type="dxa"/>
+              <w:left w:w="45" w:type="dxa"/>
+              <w:bottom w:w="30" w:type="dxa"/>
+              <w:right w:w="45" w:type="dxa"/>
+            </w:tcMar>
+            <w:vAlign w:val="bottom"/>
+            <w:hideMark/>
+          </w:tcPr>
+          <w:p>
+            <w:pPr>
+              <w:rPr>
+                <w:b/>
+                <w:bCs/>
+              </w:rPr>
+            </w:pPr>
+            <w:r>
+              <w:rPr>
+                <w:b/>
+                <w:bCs/>
+              </w:rPr>
+              <w:t>CU-09 Consultar estado de convocatorias del aspirante</w:t>
+            </w:r>
+          </w:p>
+        </w:tc>
+        <w:tc>
+          <w:tcPr>
+            <w:tcW w:w="0" w:type="auto"/>
+            <w:tcBorders>
+              <w:top w:val="single" w:sz="6" w:space="0" w:color="000000"/>
+              <w:left w:val="single" w:sz="6" w:space="0" w:color="CCCCCC"/>
+              <w:bottom w:val="single" w:sz="6" w:space="0" w:color="000000"/>
+              <w:right w:val="single" w:sz="6" w:space="0" w:color="000000"/>
+            </w:tcBorders>
+            <w:tcMar>
+              <w:top w:w="30" w:type="dxa"/>
+              <w:left w:w="45" w:type="dxa"/>
+              <w:bottom w:w="30" w:type="dxa"/>
+              <w:right w:w="45" w:type="dxa"/>
+            </w:tcMar>
+            <w:vAlign w:val="bottom"/>
+            <w:hideMark/>
+          </w:tcPr>
+          <w:p>
+            <w:pPr>
+              <w:rPr>
+                <w:b/>
+                <w:bCs/>
+              </w:rPr>
+            </w:pPr>
+            <w:r>
+              <w:rPr>
+                <w:b/>
+                <w:bCs/>
+              </w:rPr>
+              <w:t>Comentarios.</w:t>
+            </w:r>
+          </w:p>
+        </w:tc>
+      </w:tr>
+      <w:tr>
+        <w:trPr>
+          <w:trHeight w:val="315"/>
+        </w:trPr>
+        <w:tc>
+          <w:tcPr>
+            <w:tcW w:w="0" w:type="auto"/>
+            <w:gridSpan w:val="2"/>
+            <w:tcBorders>
+              <w:top w:val="single" w:sz="6" w:space="0" w:color="CCCCCC"/>
+              <w:left w:val="single" w:sz="6" w:space="0" w:color="000000"/>
+              <w:bottom w:val="single" w:sz="6" w:space="0" w:color="000000"/>
+              <w:right w:val="single" w:sz="6" w:space="0" w:color="000000"/>
+            </w:tcBorders>
+            <w:tcMar>
+              <w:top w:w="30" w:type="dxa"/>
+              <w:left w:w="45" w:type="dxa"/>
+              <w:bottom w:w="30" w:type="dxa"/>
+              <w:right w:w="45" w:type="dxa"/>
+            </w:tcMar>
+            <w:vAlign w:val="bottom"/>
+            <w:hideMark/>
+          </w:tcPr>
+          <w:p>
+            <w:pPr>
+              <w:rPr>
+                <w:b/>
+                <w:bCs/>
+              </w:rPr>
+            </w:pPr>
+            <w:r>
+              <w:rPr>
+                <w:b/>
+                <w:bCs/>
+              </w:rPr>
+              <w:t>Prioridad</w:t>
+            </w:r>
+          </w:p>
+        </w:tc>
+        <w:tc>
+          <w:tcPr>
+            <w:tcW w:w="0" w:type="auto"/>
+            <w:tcBorders>
+              <w:top w:val="single" w:sz="6" w:space="0" w:color="CCCCCC"/>
+              <w:left w:val="single" w:sz="6" w:space="0" w:color="CCCCCC"/>
+              <w:bottom w:val="single" w:sz="6" w:space="0" w:color="000000"/>
+              <w:right w:val="single" w:sz="6" w:space="0" w:color="000000"/>
+            </w:tcBorders>
+            <w:tcMar>
+              <w:top w:w="30" w:type="dxa"/>
+              <w:left w:w="45" w:type="dxa"/>
+              <w:bottom w:w="30" w:type="dxa"/>
+              <w:right w:w="45" w:type="dxa"/>
+            </w:tcMar>
+            <w:vAlign w:val="bottom"/>
+            <w:hideMark/>
+          </w:tcPr>
+          <w:p>
+            <w:r>
+              <w:t>Indispensable</w:t>
+            </w:r>
+          </w:p>
+        </w:tc>
+        <w:tc>
+          <w:tcPr>
+            <w:tcW w:w="0" w:type="auto"/>
+            <w:tcBorders>
+              <w:top w:val="single" w:sz="6" w:space="0" w:color="CCCCCC"/>
+              <w:left w:val="single" w:sz="6" w:space="0" w:color="CCCCCC"/>
+              <w:bottom w:val="single" w:sz="6" w:space="0" w:color="000000"/>
+              <w:right w:val="single" w:sz="6" w:space="0" w:color="000000"/>
+            </w:tcBorders>
+            <w:tcMar>
+              <w:top w:w="30" w:type="dxa"/>
+              <w:left w:w="45" w:type="dxa"/>
+              <w:bottom w:w="30" w:type="dxa"/>
+              <w:right w:w="45" w:type="dxa"/>
+            </w:tcMar>
+            <w:vAlign w:val="bottom"/>
+            <w:hideMark/>
+          </w:tcPr>
+          <w:p/>
+        </w:tc>
+      </w:tr>
+      <w:tr>
+        <w:trPr>
+          <w:trHeight w:val="315"/>
+        </w:trPr>
+        <w:tc>
+          <w:tcPr>
+            <w:tcW w:w="0" w:type="auto"/>
+            <w:gridSpan w:val="2"/>
+            <w:tcBorders>
+              <w:top w:val="single" w:sz="6" w:space="0" w:color="CCCCCC"/>
+              <w:left w:val="single" w:sz="6" w:space="0" w:color="000000"/>
+              <w:bottom w:val="single" w:sz="6" w:space="0" w:color="000000"/>
+              <w:right w:val="single" w:sz="6" w:space="0" w:color="000000"/>
+            </w:tcBorders>
+            <w:tcMar>
+              <w:top w:w="30" w:type="dxa"/>
+              <w:left w:w="45" w:type="dxa"/>
+              <w:bottom w:w="30" w:type="dxa"/>
+              <w:right w:w="45" w:type="dxa"/>
+            </w:tcMar>
+            <w:vAlign w:val="bottom"/>
+            <w:hideMark/>
+          </w:tcPr>
+          <w:p>
+            <w:pPr>
+              <w:rPr>
+                <w:b/>
+                <w:bCs/>
+              </w:rPr>
+            </w:pPr>
+            <w:r>
+              <w:rPr>
+                <w:b/>
+                <w:bCs/>
+              </w:rPr>
+              <w:t>Actores</w:t>
+            </w:r>
+          </w:p>
+        </w:tc>
+        <w:tc>
+          <w:tcPr>
+            <w:tcW w:w="0" w:type="auto"/>
+            <w:tcBorders>
+              <w:top w:val="single" w:sz="6" w:space="0" w:color="CCCCCC"/>
+              <w:left w:val="single" w:sz="6" w:space="0" w:color="CCCCCC"/>
+              <w:bottom w:val="single" w:sz="6" w:space="0" w:color="000000"/>
+              <w:right w:val="single" w:sz="6" w:space="0" w:color="000000"/>
+            </w:tcBorders>
+            <w:tcMar>
+              <w:top w:w="30" w:type="dxa"/>
+              <w:left w:w="45" w:type="dxa"/>
+              <w:bottom w:w="30" w:type="dxa"/>
+              <w:right w:w="45" w:type="dxa"/>
+            </w:tcMar>
+            <w:vAlign w:val="bottom"/>
+            <w:hideMark/>
+          </w:tcPr>
+          <w:p>
+            <w:r>
+              <w:t>Seguimiento, Aspirante</w:t>
+            </w:r>
+          </w:p>
+        </w:tc>
+        <w:tc>
+          <w:tcPr>
+            <w:tcW w:w="0" w:type="auto"/>
+            <w:tcBorders>
+              <w:top w:val="single" w:sz="6" w:space="0" w:color="CCCCCC"/>
+              <w:left w:val="single" w:sz="6" w:space="0" w:color="CCCCCC"/>
+              <w:bottom w:val="single" w:sz="6" w:space="0" w:color="000000"/>
+              <w:right w:val="single" w:sz="6" w:space="0" w:color="000000"/>
+            </w:tcBorders>
+            <w:tcMar>
+              <w:top w:w="30" w:type="dxa"/>
+              <w:left w:w="45" w:type="dxa"/>
+              <w:bottom w:w="30" w:type="dxa"/>
+              <w:right w:w="45" w:type="dxa"/>
+            </w:tcMar>
+            <w:vAlign w:val="bottom"/>
+            <w:hideMark/>
+          </w:tcPr>
+          <w:p/>
+        </w:tc>
+      </w:tr>
+      <w:tr>
+        <w:trPr>
+          <w:trHeight w:val="315"/>
+        </w:trPr>
+        <w:tc>
+          <w:tcPr>
+            <w:tcW w:w="0" w:type="auto"/>
+            <w:gridSpan w:val="2"/>
+            <w:tcBorders>
+              <w:top w:val="single" w:sz="6" w:space="0" w:color="CCCCCC"/>
+              <w:left w:val="single" w:sz="6" w:space="0" w:color="000000"/>
+              <w:bottom w:val="single" w:sz="6" w:space="0" w:color="000000"/>
+              <w:right w:val="single" w:sz="6" w:space="0" w:color="000000"/>
+            </w:tcBorders>
+            <w:tcMar>
+              <w:top w:w="30" w:type="dxa"/>
+              <w:left w:w="45" w:type="dxa"/>
+              <w:bottom w:w="30" w:type="dxa"/>
+              <w:right w:w="45" w:type="dxa"/>
+            </w:tcMar>
+            <w:vAlign w:val="bottom"/>
+            <w:hideMark/>
+          </w:tcPr>
+          <w:p>
+            <w:pPr>
+              <w:rPr>
+                <w:b/>
+                <w:bCs/>
+              </w:rPr>
+            </w:pPr>
+            <w:r>
+              <w:rPr>
+                <w:b/>
+                <w:bCs/>
+              </w:rPr>
+              <w:lastRenderedPageBreak/>
+              <w:t>Eventos que inician</w:t>
+            </w:r>
+          </w:p>
+        </w:tc>
+        <w:tc>
+          <w:tcPr>
+            <w:tcW w:w="0" w:type="auto"/>
+            <w:tcBorders>
+              <w:top w:val="single" w:sz="6" w:space="0" w:color="CCCCCC"/>
+              <w:left w:val="single" w:sz="6" w:space="0" w:color="CCCCCC"/>
+              <w:bottom w:val="single" w:sz="6" w:space="0" w:color="000000"/>
+              <w:right w:val="single" w:sz="6" w:space="0" w:color="000000"/>
+            </w:tcBorders>
+            <w:tcMar>
+              <w:top w:w="30" w:type="dxa"/>
+              <w:left w:w="45" w:type="dxa"/>
+              <w:bottom w:w="30" w:type="dxa"/>
+              <w:right w:w="45" w:type="dxa"/>
+            </w:tcMar>
+            <w:vAlign w:val="bottom"/>
+            <w:hideMark/>
+          </w:tcPr>
+          <w:p/>
+        </w:tc>
+        <w:tc>
+          <w:tcPr>
+            <w:tcW w:w="0" w:type="auto"/>
+            <w:tcBorders>
+              <w:top w:val="single" w:sz="6" w:space="0" w:color="CCCCCC"/>
+              <w:left w:val="single" w:sz="6" w:space="0" w:color="CCCCCC"/>
+              <w:bottom w:val="single" w:sz="6" w:space="0" w:color="000000"/>
+              <w:right w:val="single" w:sz="6" w:space="0" w:color="000000"/>
+            </w:tcBorders>
+            <w:tcMar>
+              <w:top w:w="30" w:type="dxa"/>
+              <w:left w:w="45" w:type="dxa"/>
+              <w:bottom w:w="30" w:type="dxa"/>
+              <w:right w:w="45" w:type="dxa"/>
+            </w:tcMar>
+            <w:vAlign w:val="bottom"/>
+            <w:hideMark/>
+          </w:tcPr>
+          <w:p>
+            <w:pPr>
+              <w:rPr>
+                <w:rFonts w:ascii="Times New Roman" w:hAnsi="Times New Roman" w:cs="Times New Roman"/>
+              </w:rPr>
+            </w:pPr>
+          </w:p>
+        </w:tc>
+      </w:tr>
+      <w:tr>
+        <w:trPr>
+          <w:trHeight w:val="315"/>
+        </w:trPr>
+        <w:tc>
+          <w:tcPr>
+            <w:tcW w:w="0" w:type="auto"/>
+            <w:gridSpan w:val="2"/>
+            <w:tcBorders>
+              <w:top w:val="single" w:sz="6" w:space="0" w:color="CCCCCC"/>
+              <w:left w:val="single" w:sz="6" w:space="0" w:color="000000"/>
+              <w:bottom w:val="single" w:sz="6" w:space="0" w:color="000000"/>
+              <w:right w:val="single" w:sz="6" w:space="0" w:color="000000"/>
+            </w:tcBorders>
+            <w:tcMar>
+              <w:top w:w="30" w:type="dxa"/>
+              <w:left w:w="45" w:type="dxa"/>
+              <w:bottom w:w="30" w:type="dxa"/>
+              <w:right w:w="45" w:type="dxa"/>
+            </w:tcMar>
+            <w:vAlign w:val="bottom"/>
+            <w:hideMark/>
+          </w:tcPr>
+          <w:p>
+            <w:pPr>
+              <w:rPr>
+                <w:b/>
+                <w:bCs/>
+              </w:rPr>
+            </w:pPr>
+            <w:proofErr w:type="spellStart"/>
+            <w:r>
+              <w:rPr>
+                <w:b/>
+                <w:bCs/>
+              </w:rPr>
+              <w:t>Pre-condiciones</w:t>
+            </w:r>
+            <w:proofErr w:type="spellEnd"/>
+          </w:p>
+        </w:tc>
+        <w:tc>
+          <w:tcPr>
+            <w:tcW w:w="0" w:type="auto"/>
+            <w:tcBorders>
+              <w:top w:val="single" w:sz="6" w:space="0" w:color="CCCCCC"/>
+              <w:left w:val="single" w:sz="6" w:space="0" w:color="CCCCCC"/>
+              <w:bottom w:val="single" w:sz="6" w:space="0" w:color="000000"/>
+              <w:right w:val="single" w:sz="6" w:space="0" w:color="000000"/>
+            </w:tcBorders>
+            <w:tcMar>
+              <w:top w:w="30" w:type="dxa"/>
+              <w:left w:w="45" w:type="dxa"/>
+              <w:bottom w:w="30" w:type="dxa"/>
+              <w:right w:w="45" w:type="dxa"/>
+            </w:tcMar>
+            <w:vAlign w:val="bottom"/>
+            <w:hideMark/>
+          </w:tcPr>
+          <w:p>
+            <w:r>
+              <w:t>El aspirante se encuentra registrado en una convocatoria</w:t>
+            </w:r>
+          </w:p>
+        </w:tc>
+        <w:tc>
+          <w:tcPr>
+            <w:tcW w:w="0" w:type="auto"/>
+            <w:tcBorders>
+              <w:top w:val="single" w:sz="6" w:space="0" w:color="CCCCCC"/>
+              <w:left w:val="single" w:sz="6" w:space="0" w:color="CCCCCC"/>
+              <w:bottom w:val="single" w:sz="6" w:space="0" w:color="000000"/>
+              <w:right w:val="single" w:sz="6" w:space="0" w:color="000000"/>
+            </w:tcBorders>
+            <w:tcMar>
+              <w:top w:w="30" w:type="dxa"/>
+              <w:left w:w="45" w:type="dxa"/>
+              <w:bottom w:w="30" w:type="dxa"/>
+              <w:right w:w="45" w:type="dxa"/>
+            </w:tcMar>
+            <w:vAlign w:val="bottom"/>
+            <w:hideMark/>
+          </w:tcPr>
+          <w:p/>
+        </w:tc>
+      </w:tr>
+      <w:tr>
+        <w:trPr>
+          <w:trHeight w:val="315"/>
+        </w:trPr>
+        <w:tc>
+          <w:tcPr>
+            <w:tcW w:w="0" w:type="auto"/>
+            <w:gridSpan w:val="2"/>
+            <w:tcBorders>
+              <w:top w:val="single" w:sz="6" w:space="0" w:color="CCCCCC"/>
+              <w:left w:val="single" w:sz="6" w:space="0" w:color="000000"/>
+              <w:bottom w:val="single" w:sz="6" w:space="0" w:color="000000"/>
+              <w:right w:val="single" w:sz="6" w:space="0" w:color="000000"/>
+            </w:tcBorders>
+            <w:tcMar>
+              <w:top w:w="30" w:type="dxa"/>
+              <w:left w:w="45" w:type="dxa"/>
+              <w:bottom w:w="30" w:type="dxa"/>
+              <w:right w:w="45" w:type="dxa"/>
+            </w:tcMar>
+            <w:vAlign w:val="bottom"/>
+            <w:hideMark/>
+          </w:tcPr>
+          <w:p>
+            <w:pPr>
+              <w:rPr>
+                <w:b/>
+                <w:bCs/>
+              </w:rPr>
+            </w:pPr>
+            <w:proofErr w:type="spellStart"/>
+            <w:proofErr w:type="gramStart"/>
+            <w:r>
+              <w:rPr>
+                <w:b/>
+                <w:bCs/>
+              </w:rPr>
+              <w:t>Post-condiciones</w:t>
+            </w:r>
+            <w:proofErr w:type="spellEnd"/>
+            <w:proofErr w:type="gramEnd"/>
+          </w:p>
+        </w:tc>
+        <w:tc>
+          <w:tcPr>
+            <w:tcW w:w="0" w:type="auto"/>
+            <w:tcBorders>
+              <w:top w:val="single" w:sz="6" w:space="0" w:color="CCCCCC"/>
+              <w:left w:val="single" w:sz="6" w:space="0" w:color="CCCCCC"/>
+              <w:bottom w:val="single" w:sz="6" w:space="0" w:color="000000"/>
+              <w:right w:val="single" w:sz="6" w:space="0" w:color="000000"/>
+            </w:tcBorders>
+            <w:tcMar>
+              <w:top w:w="30" w:type="dxa"/>
+              <w:left w:w="45" w:type="dxa"/>
+              <w:bottom w:w="30" w:type="dxa"/>
+              <w:right w:w="45" w:type="dxa"/>
+            </w:tcMar>
+            <w:vAlign w:val="bottom"/>
+            <w:hideMark/>
+          </w:tcPr>
+          <w:p/>
+        </w:tc>
+        <w:tc>
+          <w:tcPr>
+            <w:tcW w:w="0" w:type="auto"/>
+            <w:tcBorders>
+              <w:top w:val="single" w:sz="6" w:space="0" w:color="CCCCCC"/>
+              <w:left w:val="single" w:sz="6" w:space="0" w:color="CCCCCC"/>
+              <w:bottom w:val="single" w:sz="6" w:space="0" w:color="000000"/>
+              <w:right w:val="single" w:sz="6" w:space="0" w:color="000000"/>
+            </w:tcBorders>
+            <w:tcMar>
+              <w:top w:w="30" w:type="dxa"/>
+              <w:left w:w="45" w:type="dxa"/>
+              <w:bottom w:w="30" w:type="dxa"/>
+              <w:right w:w="45" w:type="dxa"/>
+            </w:tcMar>
+            <w:vAlign w:val="bottom"/>
+            <w:hideMark/>
+          </w:tcPr>
+          <w:p>
+            <w:pPr>
+              <w:rPr>
+                <w:rFonts w:ascii="Times New Roman" w:hAnsi="Times New Roman" w:cs="Times New Roman"/>
+              </w:rPr>
+            </w:pPr>
+          </w:p>
+        </w:tc>
+      </w:tr>
+      <w:tr>
+        <w:trPr>
+          <w:trHeight w:val="315"/>
+        </w:trPr>
+        <w:tc>
+          <w:tcPr>
+            <w:tcW w:w="0" w:type="auto"/>
+            <w:gridSpan w:val="2"/>
+            <w:vMerge w:val="restart"/>
+            <w:tcBorders>
+              <w:top w:val="single" w:sz="6" w:space="0" w:color="CCCCCC"/>
+              <w:left w:val="single" w:sz="6" w:space="0" w:color="000000"/>
+              <w:bottom w:val="single" w:sz="6" w:space="0" w:color="000000"/>
+              <w:right w:val="single" w:sz="6" w:space="0" w:color="000000"/>
+            </w:tcBorders>
+            <w:tcMar>
+              <w:top w:w="30" w:type="dxa"/>
+              <w:left w:w="45" w:type="dxa"/>
+              <w:bottom w:w="30" w:type="dxa"/>
+              <w:right w:w="45" w:type="dxa"/>
+            </w:tcMar>
+            <w:vAlign w:val="center"/>
+            <w:hideMark/>
+          </w:tcPr>
+          <w:p>
+            <w:pPr>
+              <w:rPr>
+                <w:b/>
+                <w:bCs/>
+              </w:rPr>
+            </w:pPr>
+            <w:r>
+              <w:rPr>
+                <w:b/>
+                <w:bCs/>
+              </w:rPr>
+              <w:t>Escenario exitoso por parte del usuario Seguimiento</w:t>
+            </w:r>
+          </w:p>
+        </w:tc>
+        <w:tc>
+          <w:tcPr>
+            <w:tcW w:w="0" w:type="auto"/>
+            <w:tcBorders>
+              <w:top w:val="single" w:sz="6" w:space="0" w:color="CCCCCC"/>
+              <w:left w:val="single" w:sz="6" w:space="0" w:color="CCCCCC"/>
+              <w:bottom w:val="single" w:sz="6" w:space="0" w:color="000000"/>
+              <w:right w:val="single" w:sz="6" w:space="0" w:color="000000"/>
+            </w:tcBorders>
+            <w:tcMar>
+              <w:top w:w="30" w:type="dxa"/>
+              <w:left w:w="45" w:type="dxa"/>
+              <w:bottom w:w="30" w:type="dxa"/>
+              <w:right w:w="45" w:type="dxa"/>
+            </w:tcMar>
+            <w:vAlign w:val="center"/>
+            <w:hideMark/>
+          </w:tcPr>
+          <w:p>
+            <w:r>
+              <w:t xml:space="preserve">1. Usuario seguimiento ingresa en la vista de alguna convocatoria </w:t>
+            </w:r>
+          </w:p>
+        </w:tc>
+        <w:tc>
+          <w:tcPr>
+            <w:tcW w:w="0" w:type="auto"/>
+            <w:tcBorders>
+              <w:top w:val="single" w:sz="6" w:space="0" w:color="CCCCCC"/>
+              <w:left w:val="single" w:sz="6" w:space="0" w:color="CCCCCC"/>
+              <w:bottom w:val="single" w:sz="6" w:space="0" w:color="000000"/>
+              <w:right w:val="single" w:sz="6" w:space="0" w:color="000000"/>
+            </w:tcBorders>
+            <w:tcMar>
+              <w:top w:w="30" w:type="dxa"/>
+              <w:left w:w="45" w:type="dxa"/>
+              <w:bottom w:w="30" w:type="dxa"/>
+              <w:right w:w="45" w:type="dxa"/>
+            </w:tcMar>
+            <w:vAlign w:val="bottom"/>
+            <w:hideMark/>
+          </w:tcPr>
+          <w:p>
+            <w:r>
+              <w:t>La aplicación despliega la pantalla con el listado de participantes en la convocatoria</w:t>
+            </w:r>
+          </w:p>
+        </w:tc>
+      </w:tr>
+      <w:tr>
+        <w:trPr>
+          <w:trHeight w:val="315"/>
+        </w:trPr>
+        <w:tc>
+          <w:tcPr>
+            <w:tcW w:w="0" w:type="auto"/>
+            <w:gridSpan w:val="2"/>
+            <w:vMerge/>
+            <w:tcBorders>
+              <w:top w:val="single" w:sz="6" w:space="0" w:color="CCCCCC"/>
+              <w:left w:val="single" w:sz="6" w:space="0" w:color="000000"/>
+              <w:bottom w:val="single" w:sz="6" w:space="0" w:color="000000"/>
+              <w:right w:val="single" w:sz="6" w:space="0" w:color="000000"/>
+            </w:tcBorders>
+            <w:vAlign w:val="center"/>
+            <w:hideMark/>
+          </w:tcPr>
+          <w:p>
+            <w:pPr>
+              <w:rPr>
+                <w:b/>
+                <w:bCs/>
+              </w:rPr>
+            </w:pPr>
+          </w:p>
+        </w:tc>
+        <w:tc>
+          <w:tcPr>
+            <w:tcW w:w="0" w:type="auto"/>
+            <w:tcBorders>
+              <w:top w:val="single" w:sz="6" w:space="0" w:color="CCCCCC"/>
+              <w:left w:val="single" w:sz="6" w:space="0" w:color="CCCCCC"/>
+              <w:bottom w:val="single" w:sz="6" w:space="0" w:color="000000"/>
+              <w:right w:val="single" w:sz="6" w:space="0" w:color="000000"/>
+            </w:tcBorders>
+            <w:tcMar>
+              <w:top w:w="30" w:type="dxa"/>
+              <w:left w:w="45" w:type="dxa"/>
+              <w:bottom w:w="30" w:type="dxa"/>
+              <w:right w:w="45" w:type="dxa"/>
+            </w:tcMar>
+            <w:vAlign w:val="center"/>
+            <w:hideMark/>
+          </w:tcPr>
+          <w:p>
+            <w:r>
+              <w:t xml:space="preserve">2. El usuario seguimiento puede visualizar el estatus de cada </w:t>
+            </w:r>
+            <w:proofErr w:type="spellStart"/>
+            <w:r>
+              <w:t>participacion</w:t>
+            </w:r>
+            <w:proofErr w:type="spellEnd"/>
+            <w:r>
+              <w:t xml:space="preserve"> (por aspirante)</w:t>
+            </w:r>
+          </w:p>
+        </w:tc>
+        <w:tc>
+          <w:tcPr>
+            <w:tcW w:w="0" w:type="auto"/>
+            <w:tcBorders>
+              <w:top w:val="single" w:sz="6" w:space="0" w:color="CCCCCC"/>
+              <w:left w:val="single" w:sz="6" w:space="0" w:color="CCCCCC"/>
+              <w:bottom w:val="single" w:sz="6" w:space="0" w:color="000000"/>
+              <w:right w:val="single" w:sz="6" w:space="0" w:color="000000"/>
+            </w:tcBorders>
+            <w:tcMar>
+              <w:top w:w="30" w:type="dxa"/>
+              <w:left w:w="45" w:type="dxa"/>
+              <w:bottom w:w="30" w:type="dxa"/>
+              <w:right w:w="45" w:type="dxa"/>
+            </w:tcMar>
+            <w:vAlign w:val="bottom"/>
+            <w:hideMark/>
+          </w:tcPr>
+          <w:p/>
+        </w:tc>
+      </w:tr>
+      <w:tr>
+        <w:trPr>
+          <w:trHeight w:val="870"/>
+        </w:trPr>
+        <w:tc>
+          <w:tcPr>
+            <w:tcW w:w="0" w:type="auto"/>
+            <w:gridSpan w:val="2"/>
+            <w:vMerge w:val="restart"/>
+            <w:tcBorders>
+              <w:top w:val="single" w:sz="6" w:space="0" w:color="CCCCCC"/>
+              <w:left w:val="single" w:sz="6" w:space="0" w:color="000000"/>
+              <w:bottom w:val="single" w:sz="6" w:space="0" w:color="000000"/>
+              <w:right w:val="single" w:sz="6" w:space="0" w:color="000000"/>
+            </w:tcBorders>
+            <w:tcMar>
+              <w:top w:w="30" w:type="dxa"/>
+              <w:left w:w="45" w:type="dxa"/>
+              <w:bottom w:w="30" w:type="dxa"/>
+              <w:right w:w="45" w:type="dxa"/>
+            </w:tcMar>
+            <w:vAlign w:val="center"/>
+            <w:hideMark/>
+          </w:tcPr>
+          <w:p>
+            <w:pPr>
+              <w:rPr>
+                <w:b/>
+                <w:bCs/>
+              </w:rPr>
+            </w:pPr>
+            <w:r>
+              <w:rPr>
+                <w:b/>
+                <w:bCs/>
+              </w:rPr>
+              <w:t>Escenario exitoso por parte del usuario Aspirante</w:t>
+            </w:r>
+          </w:p>
+        </w:tc>
+        <w:tc>
+          <w:tcPr>
+            <w:tcW w:w="0" w:type="auto"/>
+            <w:tcBorders>
+              <w:top w:val="single" w:sz="6" w:space="0" w:color="CCCCCC"/>
+              <w:left w:val="single" w:sz="6" w:space="0" w:color="CCCCCC"/>
+              <w:bottom w:val="single" w:sz="6" w:space="0" w:color="000000"/>
+              <w:right w:val="single" w:sz="6" w:space="0" w:color="000000"/>
+            </w:tcBorders>
+            <w:tcMar>
+              <w:top w:w="30" w:type="dxa"/>
+              <w:left w:w="45" w:type="dxa"/>
+              <w:bottom w:w="30" w:type="dxa"/>
+              <w:right w:w="45" w:type="dxa"/>
+            </w:tcMar>
+            <w:vAlign w:val="center"/>
+            <w:hideMark/>
+          </w:tcPr>
+          <w:p>
+            <w:r>
+              <w:t xml:space="preserve">1A. El aspirante ingresa a la vista "Mis Participaciones" </w:t>
+            </w:r>
+          </w:p>
+        </w:tc>
+        <w:tc>
+          <w:tcPr>
+            <w:tcW w:w="0" w:type="auto"/>
+            <w:tcBorders>
+              <w:top w:val="single" w:sz="6" w:space="0" w:color="CCCCCC"/>
+              <w:left w:val="single" w:sz="6" w:space="0" w:color="CCCCCC"/>
+              <w:bottom w:val="single" w:sz="6" w:space="0" w:color="000000"/>
+              <w:right w:val="single" w:sz="6" w:space="0" w:color="000000"/>
+            </w:tcBorders>
+            <w:tcMar>
+              <w:top w:w="30" w:type="dxa"/>
+              <w:left w:w="45" w:type="dxa"/>
+              <w:bottom w:w="30" w:type="dxa"/>
+              <w:right w:w="45" w:type="dxa"/>
+            </w:tcMar>
+            <w:vAlign w:val="center"/>
+            <w:hideMark/>
+          </w:tcPr>
+          <w:p>
+            <w:r>
+              <w:t>El sistema despliega el listado de las convocatorias donde se encuentra participando el aspirante.</w:t>
+            </w:r>
+          </w:p>
+        </w:tc>
+      </w:tr>
+      <w:tr>
+        <w:trPr>
+          <w:trHeight w:val="315"/>
+        </w:trPr>
+        <w:tc>
+          <w:tcPr>
+            <w:tcW w:w="0" w:type="auto"/>
+            <w:gridSpan w:val="2"/>
+            <w:vMerge/>
+            <w:tcBorders>
+              <w:top w:val="single" w:sz="6" w:space="0" w:color="CCCCCC"/>
+              <w:left w:val="single" w:sz="6" w:space="0" w:color="000000"/>
+              <w:bottom w:val="single" w:sz="6" w:space="0" w:color="000000"/>
+              <w:right w:val="single" w:sz="6" w:space="0" w:color="000000"/>
+            </w:tcBorders>
+            <w:vAlign w:val="center"/>
+            <w:hideMark/>
+          </w:tcPr>
+          <w:p>
+            <w:pPr>
+              <w:rPr>
+                <w:b/>
+                <w:bCs/>
+              </w:rPr>
+            </w:pPr>
+          </w:p>
+        </w:tc>
+        <w:tc>
+          <w:tcPr>
+            <w:tcW w:w="0" w:type="auto"/>
+            <w:tcBorders>
+              <w:top w:val="single" w:sz="6" w:space="0" w:color="CCCCCC"/>
+              <w:left w:val="single" w:sz="6" w:space="0" w:color="CCCCCC"/>
+              <w:bottom w:val="single" w:sz="6" w:space="0" w:color="000000"/>
+              <w:right w:val="single" w:sz="6" w:space="0" w:color="000000"/>
+            </w:tcBorders>
+            <w:tcMar>
+              <w:top w:w="30" w:type="dxa"/>
+              <w:left w:w="45" w:type="dxa"/>
+              <w:bottom w:w="30" w:type="dxa"/>
+              <w:right w:w="45" w:type="dxa"/>
+            </w:tcMar>
+            <w:vAlign w:val="bottom"/>
+            <w:hideMark/>
+          </w:tcPr>
+          <w:p>
+            <w:r>
+              <w:t xml:space="preserve">2A. El aspirante puede visualizar de manera rápida en cada participación el estatus de </w:t>
+            </w:r>
+            <w:proofErr w:type="gramStart"/>
+            <w:r>
+              <w:t>las mismas</w:t>
+            </w:r>
+            <w:proofErr w:type="gramEnd"/>
+          </w:p>
+        </w:tc>
+        <w:tc>
+          <w:tcPr>
+            <w:tcW w:w="0" w:type="auto"/>
+            <w:tcBorders>
+              <w:top w:val="single" w:sz="6" w:space="0" w:color="CCCCCC"/>
+              <w:left w:val="single" w:sz="6" w:space="0" w:color="CCCCCC"/>
+              <w:bottom w:val="single" w:sz="6" w:space="0" w:color="000000"/>
+              <w:right w:val="single" w:sz="6" w:space="0" w:color="000000"/>
+            </w:tcBorders>
+            <w:tcMar>
+              <w:top w:w="30" w:type="dxa"/>
+              <w:left w:w="45" w:type="dxa"/>
+              <w:bottom w:w="30" w:type="dxa"/>
+              <w:right w:w="45" w:type="dxa"/>
+            </w:tcMar>
+            <w:vAlign w:val="center"/>
+            <w:hideMark/>
+          </w:tcPr>
+          <w:p/>
+        </w:tc>
+      </w:tr>
+      <w:tr>
+        <w:trPr>
+          <w:trHeight w:val="315"/>
+        </w:trPr>
+        <w:tc>
+          <w:tcPr>
+            <w:tcW w:w="0" w:type="auto"/>
+            <w:gridSpan w:val="2"/>
+            <w:vMerge/>
+            <w:tcBorders>
+              <w:top w:val="single" w:sz="6" w:space="0" w:color="CCCCCC"/>
+              <w:left w:val="single" w:sz="6" w:space="0" w:color="000000"/>
+              <w:bottom w:val="single" w:sz="6" w:space="0" w:color="000000"/>
+              <w:right w:val="single" w:sz="6" w:space="0" w:color="000000"/>
+            </w:tcBorders>
+            <w:vAlign w:val="center"/>
+            <w:hideMark/>
+          </w:tcPr>
+          <w:p>
+            <w:pPr>
+              <w:rPr>
+                <w:b/>
+                <w:bCs/>
+              </w:rPr>
+            </w:pPr>
+          </w:p>
+        </w:tc>
+        <w:tc>
+          <w:tcPr>
+            <w:tcW w:w="0" w:type="auto"/>
+            <w:tcBorders>
+              <w:top w:val="single" w:sz="6" w:space="0" w:color="CCCCCC"/>
+              <w:left w:val="single" w:sz="6" w:space="0" w:color="CCCCCC"/>
+              <w:bottom w:val="single" w:sz="6" w:space="0" w:color="000000"/>
+              <w:right w:val="single" w:sz="6" w:space="0" w:color="000000"/>
+            </w:tcBorders>
+            <w:tcMar>
+              <w:top w:w="30" w:type="dxa"/>
+              <w:left w:w="45" w:type="dxa"/>
+              <w:bottom w:w="30" w:type="dxa"/>
+              <w:right w:w="45" w:type="dxa"/>
+            </w:tcMar>
+            <w:vAlign w:val="center"/>
+            <w:hideMark/>
+          </w:tcPr>
+          <w:p>
+            <w:r>
+              <w:t xml:space="preserve">3.A El aspirante hace clic en alguna </w:t>
+            </w:r>
+            <w:r>
+              <w:t>participación</w:t>
+            </w:r>
+            <w:r>
+              <w:t xml:space="preserve"> </w:t>
+            </w:r>
+            <w:r>
+              <w:lastRenderedPageBreak/>
+              <w:t>para ver el detalle de sus requisitos</w:t>
+            </w:r>
+          </w:p>
+        </w:tc>
+        <w:tc>
+          <w:tcPr>
+            <w:tcW w:w="0" w:type="auto"/>
+            <w:tcBorders>
+              <w:top w:val="single" w:sz="6" w:space="0" w:color="CCCCCC"/>
+              <w:left w:val="single" w:sz="6" w:space="0" w:color="CCCCCC"/>
+              <w:bottom w:val="single" w:sz="6" w:space="0" w:color="000000"/>
+              <w:right w:val="single" w:sz="6" w:space="0" w:color="000000"/>
+            </w:tcBorders>
+            <w:tcMar>
+              <w:top w:w="30" w:type="dxa"/>
+              <w:left w:w="45" w:type="dxa"/>
+              <w:bottom w:w="30" w:type="dxa"/>
+              <w:right w:w="45" w:type="dxa"/>
+            </w:tcMar>
+            <w:vAlign w:val="bottom"/>
+            <w:hideMark/>
+          </w:tcPr>
+          <w:p>
+            <w:r>
+              <w:lastRenderedPageBreak/>
+              <w:t xml:space="preserve">La aplicación despliega el detalle del </w:t>
+            </w:r>
+            <w:r>
+              <w:lastRenderedPageBreak/>
+              <w:t>estatus de los requisitos de su participación</w:t>
+            </w:r>
+          </w:p>
+        </w:tc>
+      </w:tr>
+      <w:tr>
+        <w:trPr>
+          <w:trHeight w:val="315"/>
+        </w:trPr>
+        <w:tc>
+          <w:tcPr>
+            <w:tcW w:w="0" w:type="auto"/>
+            <w:gridSpan w:val="2"/>
+            <w:vMerge w:val="restart"/>
+            <w:tcBorders>
+              <w:top w:val="single" w:sz="6" w:space="0" w:color="CCCCCC"/>
+              <w:left w:val="single" w:sz="6" w:space="0" w:color="000000"/>
+              <w:bottom w:val="single" w:sz="6" w:space="0" w:color="000000"/>
+              <w:right w:val="single" w:sz="6" w:space="0" w:color="000000"/>
+            </w:tcBorders>
+            <w:tcMar>
+              <w:top w:w="30" w:type="dxa"/>
+              <w:left w:w="45" w:type="dxa"/>
+              <w:bottom w:w="30" w:type="dxa"/>
+              <w:right w:w="45" w:type="dxa"/>
+            </w:tcMar>
+            <w:vAlign w:val="center"/>
+            <w:hideMark/>
+          </w:tcPr>
+          <w:p>
+            <w:pPr>
+              <w:rPr>
+                <w:b/>
+                <w:bCs/>
+              </w:rPr>
+            </w:pPr>
+            <w:r>
+              <w:rPr>
+                <w:b/>
+                <w:bCs/>
+              </w:rPr>
+              <w:lastRenderedPageBreak/>
+              <w:t>Escenario de excepción</w:t>
+            </w:r>
+            <w:r>
+              <w:rPr>
+                <w:b/>
+                <w:bCs/>
+              </w:rPr>
+              <w:br/>
+              <w:t>"No se pudo consultar la lista de convocatorias"</w:t>
+            </w:r>
+          </w:p>
+        </w:tc>
+        <w:tc>
+          <w:tcPr>
+            <w:tcW w:w="0" w:type="auto"/>
+            <w:tcBorders>
+              <w:top w:val="single" w:sz="6" w:space="0" w:color="CCCCCC"/>
+              <w:left w:val="single" w:sz="6" w:space="0" w:color="CCCCCC"/>
+              <w:bottom w:val="single" w:sz="6" w:space="0" w:color="000000"/>
+              <w:right w:val="single" w:sz="6" w:space="0" w:color="000000"/>
+            </w:tcBorders>
+            <w:tcMar>
+              <w:top w:w="30" w:type="dxa"/>
+              <w:left w:w="45" w:type="dxa"/>
+              <w:bottom w:w="30" w:type="dxa"/>
+              <w:right w:w="45" w:type="dxa"/>
+            </w:tcMar>
+            <w:vAlign w:val="center"/>
+            <w:hideMark/>
+          </w:tcPr>
+          <w:p>
+            <w:r>
+              <w:t>1A Existe un error de comunicación con el servidor al momento de consultar el Servicio de Participaciones</w:t>
+            </w:r>
+          </w:p>
+        </w:tc>
+        <w:tc>
+          <w:tcPr>
+            <w:tcW w:w="0" w:type="auto"/>
+            <w:tcBorders>
+              <w:top w:val="single" w:sz="6" w:space="0" w:color="CCCCCC"/>
+              <w:left w:val="single" w:sz="6" w:space="0" w:color="CCCCCC"/>
+              <w:bottom w:val="single" w:sz="6" w:space="0" w:color="000000"/>
+              <w:right w:val="single" w:sz="6" w:space="0" w:color="000000"/>
+            </w:tcBorders>
+            <w:tcMar>
+              <w:top w:w="30" w:type="dxa"/>
+              <w:left w:w="45" w:type="dxa"/>
+              <w:bottom w:w="30" w:type="dxa"/>
+              <w:right w:w="45" w:type="dxa"/>
+            </w:tcMar>
+            <w:vAlign w:val="bottom"/>
+            <w:hideMark/>
+          </w:tcPr>
+          <w:p/>
+        </w:tc>
+      </w:tr>
+      <w:tr>
+        <w:trPr>
+          <w:trHeight w:val="315"/>
+        </w:trPr>
+        <w:tc>
+          <w:tcPr>
+            <w:tcW w:w="0" w:type="auto"/>
+            <w:gridSpan w:val="2"/>
+            <w:vMerge/>
+            <w:tcBorders>
+              <w:top w:val="single" w:sz="6" w:space="0" w:color="CCCCCC"/>
+              <w:left w:val="single" w:sz="6" w:space="0" w:color="000000"/>
+              <w:bottom w:val="single" w:sz="6" w:space="0" w:color="000000"/>
+              <w:right w:val="single" w:sz="6" w:space="0" w:color="000000"/>
+            </w:tcBorders>
+            <w:vAlign w:val="center"/>
+            <w:hideMark/>
+          </w:tcPr>
+          <w:p>
+            <w:pPr>
+              <w:rPr>
+                <w:b/>
+                <w:bCs/>
+              </w:rPr>
+            </w:pPr>
+          </w:p>
+        </w:tc>
+        <w:tc>
+          <w:tcPr>
+            <w:tcW w:w="0" w:type="auto"/>
+            <w:tcBorders>
+              <w:top w:val="single" w:sz="6" w:space="0" w:color="CCCCCC"/>
+              <w:left w:val="single" w:sz="6" w:space="0" w:color="CCCCCC"/>
+              <w:bottom w:val="single" w:sz="6" w:space="0" w:color="000000"/>
+              <w:right w:val="single" w:sz="6" w:space="0" w:color="000000"/>
+            </w:tcBorders>
+            <w:tcMar>
+              <w:top w:w="30" w:type="dxa"/>
+              <w:left w:w="45" w:type="dxa"/>
+              <w:bottom w:w="30" w:type="dxa"/>
+              <w:right w:w="45" w:type="dxa"/>
+            </w:tcMar>
+            <w:vAlign w:val="center"/>
+            <w:hideMark/>
+          </w:tcPr>
+          <w:p>
+            <w:r>
+              <w:t xml:space="preserve">Se muestra mensaje informativo al usuario de que no se pudo comunicar al servicio de </w:t>
+            </w:r>
+            <w:r>
+              <w:t>participaciones,</w:t>
+            </w:r>
+            <w:r>
+              <w:t xml:space="preserve"> que intente nuevamente</w:t>
+            </w:r>
+          </w:p>
+        </w:tc>
+        <w:tc>
+          <w:tcPr>
+            <w:tcW w:w="0" w:type="auto"/>
+            <w:tcBorders>
+              <w:top w:val="single" w:sz="6" w:space="0" w:color="CCCCCC"/>
+              <w:left w:val="single" w:sz="6" w:space="0" w:color="CCCCCC"/>
+              <w:bottom w:val="single" w:sz="6" w:space="0" w:color="000000"/>
+              <w:right w:val="single" w:sz="6" w:space="0" w:color="000000"/>
+            </w:tcBorders>
+            <w:tcMar>
+              <w:top w:w="30" w:type="dxa"/>
+              <w:left w:w="45" w:type="dxa"/>
+              <w:bottom w:w="30" w:type="dxa"/>
+              <w:right w:w="45" w:type="dxa"/>
+            </w:tcMar>
+            <w:vAlign w:val="bottom"/>
+            <w:hideMark/>
+          </w:tcPr>
+          <w:p/>
+        </w:tc>
+      </w:tr>
+      <w:tr>
+        <w:trPr>
+          <w:trHeight w:val="315"/>
+        </w:trPr>
+        <w:tc>
+          <w:tcPr>
+            <w:tcW w:w="0" w:type="auto"/>
+            <w:gridSpan w:val="2"/>
+            <w:vMerge w:val="restart"/>
+            <w:tcBorders>
+              <w:top w:val="single" w:sz="6" w:space="0" w:color="CCCCCC"/>
+              <w:left w:val="single" w:sz="6" w:space="0" w:color="000000"/>
+              <w:bottom w:val="single" w:sz="6" w:space="0" w:color="000000"/>
+              <w:right w:val="single" w:sz="6" w:space="0" w:color="000000"/>
+            </w:tcBorders>
+            <w:tcMar>
+              <w:top w:w="30" w:type="dxa"/>
+              <w:left w:w="45" w:type="dxa"/>
+              <w:bottom w:w="30" w:type="dxa"/>
+              <w:right w:w="45" w:type="dxa"/>
+            </w:tcMar>
+            <w:vAlign w:val="center"/>
+            <w:hideMark/>
+          </w:tcPr>
+          <w:p>
+            <w:pPr>
+              <w:rPr>
+                <w:b/>
+                <w:bCs/>
+              </w:rPr>
+            </w:pPr>
+            <w:r>
+              <w:rPr>
+                <w:b/>
+                <w:bCs/>
+              </w:rPr>
+              <w:t>Escenario de excepción</w:t>
+            </w:r>
+            <w:r>
+              <w:rPr>
+                <w:b/>
+                <w:bCs/>
+              </w:rPr>
+              <w:br/>
+              <w:t>"No se pudo consultar la lista de participantes o de documentos requisito"</w:t>
+            </w:r>
+          </w:p>
+        </w:tc>
+        <w:tc>
+          <w:tcPr>
+            <w:tcW w:w="0" w:type="auto"/>
+            <w:tcBorders>
+              <w:top w:val="single" w:sz="6" w:space="0" w:color="CCCCCC"/>
+              <w:left w:val="single" w:sz="6" w:space="0" w:color="CCCCCC"/>
+              <w:bottom w:val="single" w:sz="6" w:space="0" w:color="000000"/>
+              <w:right w:val="single" w:sz="6" w:space="0" w:color="000000"/>
+            </w:tcBorders>
+            <w:tcMar>
+              <w:top w:w="30" w:type="dxa"/>
+              <w:left w:w="45" w:type="dxa"/>
+              <w:bottom w:w="30" w:type="dxa"/>
+              <w:right w:w="45" w:type="dxa"/>
+            </w:tcMar>
+            <w:vAlign w:val="center"/>
+            <w:hideMark/>
+          </w:tcPr>
+          <w:p>
+            <w:r>
+              <w:t>2A Existe un error de comunicación con el servidor al momento de consultar el servicio de Participaciones</w:t>
+            </w:r>
+          </w:p>
+        </w:tc>
+        <w:tc>
+          <w:tcPr>
+            <w:tcW w:w="0" w:type="auto"/>
+            <w:tcBorders>
+              <w:top w:val="single" w:sz="6" w:space="0" w:color="CCCCCC"/>
+              <w:left w:val="single" w:sz="6" w:space="0" w:color="CCCCCC"/>
+              <w:bottom w:val="single" w:sz="6" w:space="0" w:color="000000"/>
+              <w:right w:val="single" w:sz="6" w:space="0" w:color="000000"/>
+            </w:tcBorders>
+            <w:tcMar>
+              <w:top w:w="30" w:type="dxa"/>
+              <w:left w:w="45" w:type="dxa"/>
+              <w:bottom w:w="30" w:type="dxa"/>
+              <w:right w:w="45" w:type="dxa"/>
+            </w:tcMar>
+            <w:vAlign w:val="bottom"/>
+            <w:hideMark/>
+          </w:tcPr>
+          <w:p/>
+        </w:tc>
+      </w:tr>
+      <w:tr>
+        <w:trPr>
+          <w:trHeight w:val="315"/>
+        </w:trPr>
+        <w:tc>
+          <w:tcPr>
+            <w:tcW w:w="0" w:type="auto"/>
+            <w:gridSpan w:val="2"/>
+            <w:vMerge/>
+            <w:tcBorders>
+              <w:top w:val="single" w:sz="6" w:space="0" w:color="CCCCCC"/>
+              <w:left w:val="single" w:sz="6" w:space="0" w:color="000000"/>
+              <w:bottom w:val="single" w:sz="6" w:space="0" w:color="000000"/>
+              <w:right w:val="single" w:sz="6" w:space="0" w:color="000000"/>
+            </w:tcBorders>
+            <w:vAlign w:val="center"/>
+            <w:hideMark/>
+          </w:tcPr>
+          <w:p>
+            <w:pPr>
+              <w:rPr>
+                <w:b/>
+                <w:bCs/>
+              </w:rPr>
+            </w:pPr>
+          </w:p>
+        </w:tc>
+        <w:tc>
+          <w:tcPr>
+            <w:tcW w:w="0" w:type="auto"/>
+            <w:tcBorders>
+              <w:top w:val="single" w:sz="6" w:space="0" w:color="CCCCCC"/>
+              <w:left w:val="single" w:sz="6" w:space="0" w:color="CCCCCC"/>
+              <w:bottom w:val="single" w:sz="6" w:space="0" w:color="000000"/>
+              <w:right w:val="single" w:sz="6" w:space="0" w:color="000000"/>
+            </w:tcBorders>
+            <w:tcMar>
+              <w:top w:w="30" w:type="dxa"/>
+              <w:left w:w="45" w:type="dxa"/>
+              <w:bottom w:w="30" w:type="dxa"/>
+              <w:right w:w="45" w:type="dxa"/>
+            </w:tcMar>
+            <w:vAlign w:val="bottom"/>
+            <w:hideMark/>
+          </w:tcPr>
+          <w:p>
+            <w:r>
+              <w:t xml:space="preserve">Se muestra mensaje informativo al usuario de que no se pudo comunicar al servicio de </w:t>
+            </w:r>
+            <w:r>
+              <w:t>participaciones,</w:t>
+            </w:r>
+            <w:r>
+              <w:t xml:space="preserve"> que intente nuevamente</w:t>
+            </w:r>
+          </w:p>
+        </w:tc>
+        <w:tc>
+          <w:tcPr>
+            <w:tcW w:w="0" w:type="auto"/>
+            <w:tcBorders>
+              <w:top w:val="single" w:sz="6" w:space="0" w:color="CCCCCC"/>
+              <w:left w:val="single" w:sz="6" w:space="0" w:color="CCCCCC"/>
+              <w:bottom w:val="single" w:sz="6" w:space="0" w:color="000000"/>
+              <w:right w:val="single" w:sz="6" w:space="0" w:color="000000"/>
+            </w:tcBorders>
+            <w:tcMar>
+              <w:top w:w="30" w:type="dxa"/>
+              <w:left w:w="45" w:type="dxa"/>
+              <w:bottom w:w="30" w:type="dxa"/>
+              <w:right w:w="45" w:type="dxa"/>
+            </w:tcMar>
+            <w:vAlign w:val="bottom"/>
+            <w:hideMark/>
+          </w:tcPr>
+          <w:p/>
+        </w:tc>
+      </w:tr>
+      <w:tr>
+        <w:trPr>
+          <w:trHeight w:val="315"/>
+        </w:trPr>
+        <w:tc>
+          <w:tcPr>
+            <w:tcW w:w="0" w:type="auto"/>
+            <w:tcBorders>
+              <w:top w:val="single" w:sz="6" w:space="0" w:color="CCCCCC"/>
+              <w:left w:val="single" w:sz="6" w:space="0" w:color="000000"/>
+              <w:bottom w:val="single" w:sz="6" w:space="0" w:color="000000"/>
+              <w:right w:val="single" w:sz="6" w:space="0" w:color="000000"/>
+            </w:tcBorders>
+            <w:tcMar>
+              <w:top w:w="30" w:type="dxa"/>
+              <w:left w:w="45" w:type="dxa"/>
+              <w:bottom w:w="30" w:type="dxa"/>
+              <w:right w:w="45" w:type="dxa"/>
+            </w:tcMar>
+            <w:vAlign w:val="bottom"/>
+            <w:hideMark/>
+          </w:tcPr>
+          <w:p>
+            <w:pPr>
+              <w:rPr>
+                <w:b/>
+                <w:bCs/>
+              </w:rPr>
+            </w:pPr>
+            <w:r>
+              <w:rPr>
+                <w:b/>
+                <w:bCs/>
+              </w:rPr>
+              <w:t>Entradas</w:t>
+            </w:r>
+          </w:p>
+        </w:tc>
+        <w:tc>
+          <w:tcPr>
+            <w:tcW w:w="0" w:type="auto"/>
+            <w:tcBorders>
+              <w:top w:val="single" w:sz="6" w:space="0" w:color="CCCCCC"/>
+              <w:left w:val="single" w:sz="6" w:space="0" w:color="CCCCCC"/>
+              <w:bottom w:val="single" w:sz="6" w:space="0" w:color="000000"/>
+              <w:right w:val="single" w:sz="6" w:space="0" w:color="000000"/>
+            </w:tcBorders>
+            <w:tcMar>
+              <w:top w:w="30" w:type="dxa"/>
+              <w:left w:w="45" w:type="dxa"/>
+              <w:bottom w:w="30" w:type="dxa"/>
+              <w:right w:w="45" w:type="dxa"/>
+            </w:tcMar>
+            <w:vAlign w:val="bottom"/>
+            <w:hideMark/>
+          </w:tcPr>
+          <w:p>
+            <w:pPr>
+              <w:rPr>
+                <w:b/>
+                <w:bCs/>
+              </w:rPr>
+            </w:pPr>
+            <w:r>
+              <w:rPr>
+                <w:b/>
+                <w:bCs/>
+              </w:rPr>
+              <w:t>Fuentes</w:t>
+            </w:r>
+          </w:p>
+        </w:tc>
+        <w:tc>
+          <w:tcPr>
+            <w:tcW w:w="0" w:type="auto"/>
+            <w:tcBorders>
+              <w:top w:val="single" w:sz="6" w:space="0" w:color="CCCCCC"/>
+              <w:left w:val="single" w:sz="6" w:space="0" w:color="CCCCCC"/>
+              <w:bottom w:val="single" w:sz="6" w:space="0" w:color="000000"/>
+              <w:right w:val="single" w:sz="6" w:space="0" w:color="000000"/>
+            </w:tcBorders>
+            <w:tcMar>
+              <w:top w:w="30" w:type="dxa"/>
+              <w:left w:w="45" w:type="dxa"/>
+              <w:bottom w:w="30" w:type="dxa"/>
+              <w:right w:w="45" w:type="dxa"/>
+            </w:tcMar>
+            <w:vAlign w:val="bottom"/>
+            <w:hideMark/>
+          </w:tcPr>
+          <w:p>
+            <w:r>
+              <w:t>Salidas</w:t>
+            </w:r>
+          </w:p>
+        </w:tc>
+        <w:tc>
+          <w:tcPr>
+            <w:tcW w:w="0" w:type="auto"/>
+            <w:tcBorders>
+              <w:top w:val="single" w:sz="6" w:space="0" w:color="CCCCCC"/>
+              <w:left w:val="single" w:sz="6" w:space="0" w:color="CCCCCC"/>
+              <w:bottom w:val="single" w:sz="6" w:space="0" w:color="000000"/>
+              <w:right w:val="single" w:sz="6" w:space="0" w:color="000000"/>
+            </w:tcBorders>
+            <w:tcMar>
+              <w:top w:w="30" w:type="dxa"/>
+              <w:left w:w="45" w:type="dxa"/>
+              <w:bottom w:w="30" w:type="dxa"/>
+              <w:right w:w="45" w:type="dxa"/>
+            </w:tcMar>
+            <w:vAlign w:val="bottom"/>
+            <w:hideMark/>
+          </w:tcPr>
+          <w:p>
+            <w:r>
+              <w:t>Destino</w:t>
+            </w:r>
+          </w:p>
+        </w:tc>
+      </w:tr>
+      <w:tr>
+        <w:trPr>
+          <w:trHeight w:val="315"/>
+        </w:trPr>
+        <w:tc>
+          <w:tcPr>
+            <w:tcW w:w="0" w:type="auto"/>
+            <w:tcBorders>
+              <w:top w:val="single" w:sz="6" w:space="0" w:color="CCCCCC"/>
+              <w:left w:val="single" w:sz="6" w:space="0" w:color="000000"/>
+              <w:bottom w:val="single" w:sz="6" w:space="0" w:color="000000"/>
+              <w:right w:val="single" w:sz="6" w:space="0" w:color="000000"/>
+            </w:tcBorders>
+            <w:tcMar>
+              <w:top w:w="30" w:type="dxa"/>
+              <w:left w:w="45" w:type="dxa"/>
+              <w:bottom w:w="30" w:type="dxa"/>
+              <w:right w:w="45" w:type="dxa"/>
+            </w:tcMar>
+            <w:vAlign w:val="bottom"/>
+            <w:hideMark/>
+          </w:tcPr>
+          <w:p>
+            <w:pPr>
+              <w:rPr>
+                <w:b/>
+                <w:bCs/>
+              </w:rPr>
+            </w:pPr>
+          </w:p>
+        </w:tc>
+        <w:tc>
+          <w:tcPr>
+            <w:tcW w:w="0" w:type="auto"/>
+            <w:tcBorders>
+              <w:top w:val="single" w:sz="6" w:space="0" w:color="CCCCCC"/>
+              <w:left w:val="single" w:sz="6" w:space="0" w:color="CCCCCC"/>
+              <w:bottom w:val="single" w:sz="6" w:space="0" w:color="000000"/>
+              <w:right w:val="single" w:sz="6" w:space="0" w:color="000000"/>
+            </w:tcBorders>
+            <w:tcMar>
+              <w:top w:w="30" w:type="dxa"/>
+              <w:left w:w="45" w:type="dxa"/>
+              <w:bottom w:w="30" w:type="dxa"/>
+              <w:right w:w="45" w:type="dxa"/>
+            </w:tcMar>
+            <w:vAlign w:val="bottom"/>
+            <w:hideMark/>
+          </w:tcPr>
+          <w:p>
+            <w:pPr>
+              <w:rPr>
+                <w:b/>
+                <w:bCs/>
+              </w:rPr>
+            </w:pPr>
+            <w:r>
+              <w:rPr>
+                <w:b/>
+                <w:bCs/>
+              </w:rPr>
+              <w:t>Servicio de Participaciones</w:t>
+            </w:r>
+          </w:p>
+        </w:tc>
+        <w:tc>
+          <w:tcPr>
+            <w:tcW w:w="0" w:type="auto"/>
+            <w:tcBorders>
+              <w:top w:val="single" w:sz="6" w:space="0" w:color="CCCCCC"/>
+              <w:left w:val="single" w:sz="6" w:space="0" w:color="CCCCCC"/>
+              <w:bottom w:val="single" w:sz="6" w:space="0" w:color="000000"/>
+              <w:right w:val="single" w:sz="6" w:space="0" w:color="000000"/>
+            </w:tcBorders>
+            <w:tcMar>
+              <w:top w:w="30" w:type="dxa"/>
+              <w:left w:w="45" w:type="dxa"/>
+              <w:bottom w:w="30" w:type="dxa"/>
+              <w:right w:w="45" w:type="dxa"/>
+            </w:tcMar>
+            <w:vAlign w:val="bottom"/>
+            <w:hideMark/>
+          </w:tcPr>
+          <w:p>
+            <w:r>
+              <w:t>Visualización estatus de las participaciones y de los requisitos en las vistas de detalle</w:t>
+            </w:r>
+          </w:p>
+        </w:tc>
+        <w:tc>
+          <w:tcPr>
+            <w:tcW w:w="0" w:type="auto"/>
+            <w:tcBorders>
+              <w:top w:val="single" w:sz="6" w:space="0" w:color="CCCCCC"/>
+              <w:left w:val="single" w:sz="6" w:space="0" w:color="CCCCCC"/>
+              <w:bottom w:val="single" w:sz="6" w:space="0" w:color="000000"/>
+              <w:right w:val="single" w:sz="6" w:space="0" w:color="000000"/>
+            </w:tcBorders>
+            <w:tcMar>
+              <w:top w:w="30" w:type="dxa"/>
+              <w:left w:w="45" w:type="dxa"/>
+              <w:bottom w:w="30" w:type="dxa"/>
+              <w:right w:w="45" w:type="dxa"/>
+            </w:tcMar>
+            <w:vAlign w:val="bottom"/>
+            <w:hideMark/>
+          </w:tcPr>
+          <w:p/>
+        </w:tc>
+      </w:tr>
+    </w:tbl>
+    <w:p>
+      <w:pPr>
+        <w:jc w:val="center"/>
+        <w:rPr>
+          <w:i/>
+          <w:iCs/>
+        </w:rPr>
+      </w:pPr>
+      <w:r>
+        <w:rPr>
+          <w:i/>
+          <w:iCs/>
+        </w:rPr>
+        <w:t xml:space="preserve">Fig. </w:t>
+      </w:r>
+      <w:r>
+        <w:rPr>
+          <w:i/>
+          <w:iCs/>
+        </w:rPr>
+        <w:t>Caso de Uso CU-09 “Consultar estado de convocatorias del aspirante”.</w:t>
+      </w:r>
+    </w:p>
+    <w:p>
+      <w:pPr>
+        <w:jc w:val="left"/>
+      </w:pPr>
       <w:r>
         <w:br w:type="page"/>
       </w:r>
@@ -23157,6 +26326,7 @@
     <w:lsdException w:name="HTML Sample" w:semiHidden="1" w:unhideWhenUsed="1"/>
     <w:lsdException w:name="HTML Typewriter" w:semiHidden="1" w:unhideWhenUsed="1"/>
     <w:lsdException w:name="HTML Variable" w:semiHidden="1" w:unhideWhenUsed="1"/>
+    <w:lsdException w:name="Normal Table" w:semiHidden="1" w:unhideWhenUsed="1"/>
     <w:lsdException w:name="annotation subject" w:semiHidden="1" w:unhideWhenUsed="1"/>
     <w:lsdException w:name="No List" w:semiHidden="1" w:unhideWhenUsed="1"/>
     <w:lsdException w:name="Outline List 1" w:semiHidden="1" w:unhideWhenUsed="1"/>
@@ -23199,8 +26369,11 @@
     <w:lsdException w:name="Table Contemporary" w:semiHidden="1" w:unhideWhenUsed="1"/>
     <w:lsdException w:name="Table Elegant" w:semiHidden="1" w:unhideWhenUsed="1"/>
     <w:lsdException w:name="Table Professional" w:semiHidden="1" w:unhideWhenUsed="1"/>
+    <w:lsdException w:name="Table Subtle 1" w:semiHidden="1" w:unhideWhenUsed="1"/>
     <w:lsdException w:name="Table Subtle 2" w:semiHidden="1" w:unhideWhenUsed="1"/>
     <w:lsdException w:name="Table Web 1" w:semiHidden="1" w:unhideWhenUsed="1"/>
+    <w:lsdException w:name="Table Web 2" w:semiHidden="1" w:unhideWhenUsed="1"/>
+    <w:lsdException w:name="Table Web 3" w:semiHidden="1" w:unhideWhenUsed="1"/>
     <w:lsdException w:name="Balloon Text" w:semiHidden="1" w:unhideWhenUsed="1"/>
     <w:lsdException w:name="Table Grid" w:uiPriority="39"/>
     <w:lsdException w:name="Table Theme" w:semiHidden="1" w:unhideWhenUsed="1"/>
@@ -23666,6 +26839,7 @@
   <w:style w:type="character" w:default="1" w:styleId="Fuentedeprrafopredeter">
     <w:name w:val="Default Paragraph Font"/>
     <w:uiPriority w:val="1"/>
+    <w:semiHidden/>
     <w:unhideWhenUsed/>
   </w:style>
   <w:style w:type="table" w:default="1" w:styleId="Tablanormal">

</xml_diff>